<commit_message>
update version applications to v1.0.1
</commit_message>
<xml_diff>
--- a/dokumen/ProjectBriefCSD-040.docx
+++ b/dokumen/ProjectBriefCSD-040.docx
@@ -453,7 +453,1135 @@
           <w:shd w:val="clear" w:color="auto" w:fill="FFFFFF"/>
           <w:lang w:val="en-US"/>
         </w:rPr>
-        <w:t>Proses pengerjaan kami lakukan mengikuti wbs yang telah kami buat sebagai panduan utama pada saat melakukan koordinasi, memang ada beberapa kendala seperti kesalahpahaman mengenai fungsionalitas suatu atribut didalam aplikasi, tapi masalah itu bisa diatasi dengan melakukan meet secara daring sehingga bisa menuangkan ide secara sinkronus, beberapa kendala teknis lainya juga kami ajukan kepada mentor kami untuk memberikan solusi terbaik.</w:t>
+        <w:t xml:space="preserve">Proses </w:t>
+      </w:r>
+      <w:proofErr w:type="spellStart"/>
+      <w:r>
+        <w:rPr>
+          <w:rFonts w:ascii="Times New Roman" w:hAnsi="Times New Roman" w:cs="Times New Roman"/>
+          <w:color w:val="24292F"/>
+          <w:sz w:val="24"/>
+          <w:szCs w:val="24"/>
+          <w:shd w:val="clear" w:color="auto" w:fill="FFFFFF"/>
+          <w:lang w:val="en-US"/>
+        </w:rPr>
+        <w:t>pengerjaan</w:t>
+      </w:r>
+      <w:proofErr w:type="spellEnd"/>
+      <w:r>
+        <w:rPr>
+          <w:rFonts w:ascii="Times New Roman" w:hAnsi="Times New Roman" w:cs="Times New Roman"/>
+          <w:color w:val="24292F"/>
+          <w:sz w:val="24"/>
+          <w:szCs w:val="24"/>
+          <w:shd w:val="clear" w:color="auto" w:fill="FFFFFF"/>
+          <w:lang w:val="en-US"/>
+        </w:rPr>
+        <w:t xml:space="preserve"> kami </w:t>
+      </w:r>
+      <w:proofErr w:type="spellStart"/>
+      <w:r>
+        <w:rPr>
+          <w:rFonts w:ascii="Times New Roman" w:hAnsi="Times New Roman" w:cs="Times New Roman"/>
+          <w:color w:val="24292F"/>
+          <w:sz w:val="24"/>
+          <w:szCs w:val="24"/>
+          <w:shd w:val="clear" w:color="auto" w:fill="FFFFFF"/>
+          <w:lang w:val="en-US"/>
+        </w:rPr>
+        <w:t>lakukan</w:t>
+      </w:r>
+      <w:proofErr w:type="spellEnd"/>
+      <w:r>
+        <w:rPr>
+          <w:rFonts w:ascii="Times New Roman" w:hAnsi="Times New Roman" w:cs="Times New Roman"/>
+          <w:color w:val="24292F"/>
+          <w:sz w:val="24"/>
+          <w:szCs w:val="24"/>
+          <w:shd w:val="clear" w:color="auto" w:fill="FFFFFF"/>
+          <w:lang w:val="en-US"/>
+        </w:rPr>
+        <w:t xml:space="preserve"> </w:t>
+      </w:r>
+      <w:proofErr w:type="spellStart"/>
+      <w:r>
+        <w:rPr>
+          <w:rFonts w:ascii="Times New Roman" w:hAnsi="Times New Roman" w:cs="Times New Roman"/>
+          <w:color w:val="24292F"/>
+          <w:sz w:val="24"/>
+          <w:szCs w:val="24"/>
+          <w:shd w:val="clear" w:color="auto" w:fill="FFFFFF"/>
+          <w:lang w:val="en-US"/>
+        </w:rPr>
+        <w:t>mengikuti</w:t>
+      </w:r>
+      <w:proofErr w:type="spellEnd"/>
+      <w:r>
+        <w:rPr>
+          <w:rFonts w:ascii="Times New Roman" w:hAnsi="Times New Roman" w:cs="Times New Roman"/>
+          <w:color w:val="24292F"/>
+          <w:sz w:val="24"/>
+          <w:szCs w:val="24"/>
+          <w:shd w:val="clear" w:color="auto" w:fill="FFFFFF"/>
+          <w:lang w:val="en-US"/>
+        </w:rPr>
+        <w:t xml:space="preserve"> </w:t>
+      </w:r>
+      <w:proofErr w:type="spellStart"/>
+      <w:r>
+        <w:rPr>
+          <w:rFonts w:ascii="Times New Roman" w:hAnsi="Times New Roman" w:cs="Times New Roman"/>
+          <w:color w:val="24292F"/>
+          <w:sz w:val="24"/>
+          <w:szCs w:val="24"/>
+          <w:shd w:val="clear" w:color="auto" w:fill="FFFFFF"/>
+          <w:lang w:val="en-US"/>
+        </w:rPr>
+        <w:t>wbs</w:t>
+      </w:r>
+      <w:proofErr w:type="spellEnd"/>
+      <w:r>
+        <w:rPr>
+          <w:rFonts w:ascii="Times New Roman" w:hAnsi="Times New Roman" w:cs="Times New Roman"/>
+          <w:color w:val="24292F"/>
+          <w:sz w:val="24"/>
+          <w:szCs w:val="24"/>
+          <w:shd w:val="clear" w:color="auto" w:fill="FFFFFF"/>
+          <w:lang w:val="en-US"/>
+        </w:rPr>
+        <w:t xml:space="preserve"> yang </w:t>
+      </w:r>
+      <w:proofErr w:type="spellStart"/>
+      <w:r>
+        <w:rPr>
+          <w:rFonts w:ascii="Times New Roman" w:hAnsi="Times New Roman" w:cs="Times New Roman"/>
+          <w:color w:val="24292F"/>
+          <w:sz w:val="24"/>
+          <w:szCs w:val="24"/>
+          <w:shd w:val="clear" w:color="auto" w:fill="FFFFFF"/>
+          <w:lang w:val="en-US"/>
+        </w:rPr>
+        <w:t>telah</w:t>
+      </w:r>
+      <w:proofErr w:type="spellEnd"/>
+      <w:r>
+        <w:rPr>
+          <w:rFonts w:ascii="Times New Roman" w:hAnsi="Times New Roman" w:cs="Times New Roman"/>
+          <w:color w:val="24292F"/>
+          <w:sz w:val="24"/>
+          <w:szCs w:val="24"/>
+          <w:shd w:val="clear" w:color="auto" w:fill="FFFFFF"/>
+          <w:lang w:val="en-US"/>
+        </w:rPr>
+        <w:t xml:space="preserve"> kami </w:t>
+      </w:r>
+      <w:proofErr w:type="spellStart"/>
+      <w:r>
+        <w:rPr>
+          <w:rFonts w:ascii="Times New Roman" w:hAnsi="Times New Roman" w:cs="Times New Roman"/>
+          <w:color w:val="24292F"/>
+          <w:sz w:val="24"/>
+          <w:szCs w:val="24"/>
+          <w:shd w:val="clear" w:color="auto" w:fill="FFFFFF"/>
+          <w:lang w:val="en-US"/>
+        </w:rPr>
+        <w:t>buat</w:t>
+      </w:r>
+      <w:proofErr w:type="spellEnd"/>
+      <w:r>
+        <w:rPr>
+          <w:rFonts w:ascii="Times New Roman" w:hAnsi="Times New Roman" w:cs="Times New Roman"/>
+          <w:color w:val="24292F"/>
+          <w:sz w:val="24"/>
+          <w:szCs w:val="24"/>
+          <w:shd w:val="clear" w:color="auto" w:fill="FFFFFF"/>
+          <w:lang w:val="en-US"/>
+        </w:rPr>
+        <w:t xml:space="preserve"> </w:t>
+      </w:r>
+      <w:proofErr w:type="spellStart"/>
+      <w:r>
+        <w:rPr>
+          <w:rFonts w:ascii="Times New Roman" w:hAnsi="Times New Roman" w:cs="Times New Roman"/>
+          <w:color w:val="24292F"/>
+          <w:sz w:val="24"/>
+          <w:szCs w:val="24"/>
+          <w:shd w:val="clear" w:color="auto" w:fill="FFFFFF"/>
+          <w:lang w:val="en-US"/>
+        </w:rPr>
+        <w:t>sebagai</w:t>
+      </w:r>
+      <w:proofErr w:type="spellEnd"/>
+      <w:r>
+        <w:rPr>
+          <w:rFonts w:ascii="Times New Roman" w:hAnsi="Times New Roman" w:cs="Times New Roman"/>
+          <w:color w:val="24292F"/>
+          <w:sz w:val="24"/>
+          <w:szCs w:val="24"/>
+          <w:shd w:val="clear" w:color="auto" w:fill="FFFFFF"/>
+          <w:lang w:val="en-US"/>
+        </w:rPr>
+        <w:t xml:space="preserve"> </w:t>
+      </w:r>
+      <w:proofErr w:type="spellStart"/>
+      <w:r>
+        <w:rPr>
+          <w:rFonts w:ascii="Times New Roman" w:hAnsi="Times New Roman" w:cs="Times New Roman"/>
+          <w:color w:val="24292F"/>
+          <w:sz w:val="24"/>
+          <w:szCs w:val="24"/>
+          <w:shd w:val="clear" w:color="auto" w:fill="FFFFFF"/>
+          <w:lang w:val="en-US"/>
+        </w:rPr>
+        <w:t>panduan</w:t>
+      </w:r>
+      <w:proofErr w:type="spellEnd"/>
+      <w:r>
+        <w:rPr>
+          <w:rFonts w:ascii="Times New Roman" w:hAnsi="Times New Roman" w:cs="Times New Roman"/>
+          <w:color w:val="24292F"/>
+          <w:sz w:val="24"/>
+          <w:szCs w:val="24"/>
+          <w:shd w:val="clear" w:color="auto" w:fill="FFFFFF"/>
+          <w:lang w:val="en-US"/>
+        </w:rPr>
+        <w:t xml:space="preserve"> </w:t>
+      </w:r>
+      <w:proofErr w:type="spellStart"/>
+      <w:r>
+        <w:rPr>
+          <w:rFonts w:ascii="Times New Roman" w:hAnsi="Times New Roman" w:cs="Times New Roman"/>
+          <w:color w:val="24292F"/>
+          <w:sz w:val="24"/>
+          <w:szCs w:val="24"/>
+          <w:shd w:val="clear" w:color="auto" w:fill="FFFFFF"/>
+          <w:lang w:val="en-US"/>
+        </w:rPr>
+        <w:t>utama</w:t>
+      </w:r>
+      <w:proofErr w:type="spellEnd"/>
+      <w:r>
+        <w:rPr>
+          <w:rFonts w:ascii="Times New Roman" w:hAnsi="Times New Roman" w:cs="Times New Roman"/>
+          <w:color w:val="24292F"/>
+          <w:sz w:val="24"/>
+          <w:szCs w:val="24"/>
+          <w:shd w:val="clear" w:color="auto" w:fill="FFFFFF"/>
+          <w:lang w:val="en-US"/>
+        </w:rPr>
+        <w:t xml:space="preserve"> pada </w:t>
+      </w:r>
+      <w:proofErr w:type="spellStart"/>
+      <w:r>
+        <w:rPr>
+          <w:rFonts w:ascii="Times New Roman" w:hAnsi="Times New Roman" w:cs="Times New Roman"/>
+          <w:color w:val="24292F"/>
+          <w:sz w:val="24"/>
+          <w:szCs w:val="24"/>
+          <w:shd w:val="clear" w:color="auto" w:fill="FFFFFF"/>
+          <w:lang w:val="en-US"/>
+        </w:rPr>
+        <w:t>saat</w:t>
+      </w:r>
+      <w:proofErr w:type="spellEnd"/>
+      <w:r>
+        <w:rPr>
+          <w:rFonts w:ascii="Times New Roman" w:hAnsi="Times New Roman" w:cs="Times New Roman"/>
+          <w:color w:val="24292F"/>
+          <w:sz w:val="24"/>
+          <w:szCs w:val="24"/>
+          <w:shd w:val="clear" w:color="auto" w:fill="FFFFFF"/>
+          <w:lang w:val="en-US"/>
+        </w:rPr>
+        <w:t xml:space="preserve"> </w:t>
+      </w:r>
+      <w:proofErr w:type="spellStart"/>
+      <w:r>
+        <w:rPr>
+          <w:rFonts w:ascii="Times New Roman" w:hAnsi="Times New Roman" w:cs="Times New Roman"/>
+          <w:color w:val="24292F"/>
+          <w:sz w:val="24"/>
+          <w:szCs w:val="24"/>
+          <w:shd w:val="clear" w:color="auto" w:fill="FFFFFF"/>
+          <w:lang w:val="en-US"/>
+        </w:rPr>
+        <w:t>melakukan</w:t>
+      </w:r>
+      <w:proofErr w:type="spellEnd"/>
+      <w:r>
+        <w:rPr>
+          <w:rFonts w:ascii="Times New Roman" w:hAnsi="Times New Roman" w:cs="Times New Roman"/>
+          <w:color w:val="24292F"/>
+          <w:sz w:val="24"/>
+          <w:szCs w:val="24"/>
+          <w:shd w:val="clear" w:color="auto" w:fill="FFFFFF"/>
+          <w:lang w:val="en-US"/>
+        </w:rPr>
+        <w:t xml:space="preserve"> </w:t>
+      </w:r>
+      <w:proofErr w:type="spellStart"/>
+      <w:r>
+        <w:rPr>
+          <w:rFonts w:ascii="Times New Roman" w:hAnsi="Times New Roman" w:cs="Times New Roman"/>
+          <w:color w:val="24292F"/>
+          <w:sz w:val="24"/>
+          <w:szCs w:val="24"/>
+          <w:shd w:val="clear" w:color="auto" w:fill="FFFFFF"/>
+          <w:lang w:val="en-US"/>
+        </w:rPr>
+        <w:t>koordinasi</w:t>
+      </w:r>
+      <w:proofErr w:type="spellEnd"/>
+      <w:r>
+        <w:rPr>
+          <w:rFonts w:ascii="Times New Roman" w:hAnsi="Times New Roman" w:cs="Times New Roman"/>
+          <w:color w:val="24292F"/>
+          <w:sz w:val="24"/>
+          <w:szCs w:val="24"/>
+          <w:shd w:val="clear" w:color="auto" w:fill="FFFFFF"/>
+          <w:lang w:val="en-US"/>
+        </w:rPr>
+        <w:t xml:space="preserve">, </w:t>
+      </w:r>
+      <w:proofErr w:type="spellStart"/>
+      <w:r>
+        <w:rPr>
+          <w:rFonts w:ascii="Times New Roman" w:hAnsi="Times New Roman" w:cs="Times New Roman"/>
+          <w:color w:val="24292F"/>
+          <w:sz w:val="24"/>
+          <w:szCs w:val="24"/>
+          <w:shd w:val="clear" w:color="auto" w:fill="FFFFFF"/>
+          <w:lang w:val="en-US"/>
+        </w:rPr>
+        <w:t>memang</w:t>
+      </w:r>
+      <w:proofErr w:type="spellEnd"/>
+      <w:r>
+        <w:rPr>
+          <w:rFonts w:ascii="Times New Roman" w:hAnsi="Times New Roman" w:cs="Times New Roman"/>
+          <w:color w:val="24292F"/>
+          <w:sz w:val="24"/>
+          <w:szCs w:val="24"/>
+          <w:shd w:val="clear" w:color="auto" w:fill="FFFFFF"/>
+          <w:lang w:val="en-US"/>
+        </w:rPr>
+        <w:t xml:space="preserve"> </w:t>
+      </w:r>
+      <w:proofErr w:type="spellStart"/>
+      <w:r>
+        <w:rPr>
+          <w:rFonts w:ascii="Times New Roman" w:hAnsi="Times New Roman" w:cs="Times New Roman"/>
+          <w:color w:val="24292F"/>
+          <w:sz w:val="24"/>
+          <w:szCs w:val="24"/>
+          <w:shd w:val="clear" w:color="auto" w:fill="FFFFFF"/>
+          <w:lang w:val="en-US"/>
+        </w:rPr>
+        <w:t>ada</w:t>
+      </w:r>
+      <w:proofErr w:type="spellEnd"/>
+      <w:r>
+        <w:rPr>
+          <w:rFonts w:ascii="Times New Roman" w:hAnsi="Times New Roman" w:cs="Times New Roman"/>
+          <w:color w:val="24292F"/>
+          <w:sz w:val="24"/>
+          <w:szCs w:val="24"/>
+          <w:shd w:val="clear" w:color="auto" w:fill="FFFFFF"/>
+          <w:lang w:val="en-US"/>
+        </w:rPr>
+        <w:t xml:space="preserve"> </w:t>
+      </w:r>
+      <w:proofErr w:type="spellStart"/>
+      <w:r>
+        <w:rPr>
+          <w:rFonts w:ascii="Times New Roman" w:hAnsi="Times New Roman" w:cs="Times New Roman"/>
+          <w:color w:val="24292F"/>
+          <w:sz w:val="24"/>
+          <w:szCs w:val="24"/>
+          <w:shd w:val="clear" w:color="auto" w:fill="FFFFFF"/>
+          <w:lang w:val="en-US"/>
+        </w:rPr>
+        <w:t>beberapa</w:t>
+      </w:r>
+      <w:proofErr w:type="spellEnd"/>
+      <w:r>
+        <w:rPr>
+          <w:rFonts w:ascii="Times New Roman" w:hAnsi="Times New Roman" w:cs="Times New Roman"/>
+          <w:color w:val="24292F"/>
+          <w:sz w:val="24"/>
+          <w:szCs w:val="24"/>
+          <w:shd w:val="clear" w:color="auto" w:fill="FFFFFF"/>
+          <w:lang w:val="en-US"/>
+        </w:rPr>
+        <w:t xml:space="preserve"> </w:t>
+      </w:r>
+      <w:proofErr w:type="spellStart"/>
+      <w:r>
+        <w:rPr>
+          <w:rFonts w:ascii="Times New Roman" w:hAnsi="Times New Roman" w:cs="Times New Roman"/>
+          <w:color w:val="24292F"/>
+          <w:sz w:val="24"/>
+          <w:szCs w:val="24"/>
+          <w:shd w:val="clear" w:color="auto" w:fill="FFFFFF"/>
+          <w:lang w:val="en-US"/>
+        </w:rPr>
+        <w:t>kendala</w:t>
+      </w:r>
+      <w:proofErr w:type="spellEnd"/>
+      <w:r>
+        <w:rPr>
+          <w:rFonts w:ascii="Times New Roman" w:hAnsi="Times New Roman" w:cs="Times New Roman"/>
+          <w:color w:val="24292F"/>
+          <w:sz w:val="24"/>
+          <w:szCs w:val="24"/>
+          <w:shd w:val="clear" w:color="auto" w:fill="FFFFFF"/>
+          <w:lang w:val="en-US"/>
+        </w:rPr>
+        <w:t xml:space="preserve"> </w:t>
+      </w:r>
+      <w:proofErr w:type="spellStart"/>
+      <w:r>
+        <w:rPr>
+          <w:rFonts w:ascii="Times New Roman" w:hAnsi="Times New Roman" w:cs="Times New Roman"/>
+          <w:color w:val="24292F"/>
+          <w:sz w:val="24"/>
+          <w:szCs w:val="24"/>
+          <w:shd w:val="clear" w:color="auto" w:fill="FFFFFF"/>
+          <w:lang w:val="en-US"/>
+        </w:rPr>
+        <w:t>seperti</w:t>
+      </w:r>
+      <w:proofErr w:type="spellEnd"/>
+      <w:r>
+        <w:rPr>
+          <w:rFonts w:ascii="Times New Roman" w:hAnsi="Times New Roman" w:cs="Times New Roman"/>
+          <w:color w:val="24292F"/>
+          <w:sz w:val="24"/>
+          <w:szCs w:val="24"/>
+          <w:shd w:val="clear" w:color="auto" w:fill="FFFFFF"/>
+          <w:lang w:val="en-US"/>
+        </w:rPr>
+        <w:t xml:space="preserve"> </w:t>
+      </w:r>
+      <w:proofErr w:type="spellStart"/>
+      <w:r>
+        <w:rPr>
+          <w:rFonts w:ascii="Times New Roman" w:hAnsi="Times New Roman" w:cs="Times New Roman"/>
+          <w:color w:val="24292F"/>
+          <w:sz w:val="24"/>
+          <w:szCs w:val="24"/>
+          <w:shd w:val="clear" w:color="auto" w:fill="FFFFFF"/>
+          <w:lang w:val="en-US"/>
+        </w:rPr>
+        <w:t>kesalahpahaman</w:t>
+      </w:r>
+      <w:proofErr w:type="spellEnd"/>
+      <w:r>
+        <w:rPr>
+          <w:rFonts w:ascii="Times New Roman" w:hAnsi="Times New Roman" w:cs="Times New Roman"/>
+          <w:color w:val="24292F"/>
+          <w:sz w:val="24"/>
+          <w:szCs w:val="24"/>
+          <w:shd w:val="clear" w:color="auto" w:fill="FFFFFF"/>
+          <w:lang w:val="en-US"/>
+        </w:rPr>
+        <w:t xml:space="preserve"> </w:t>
+      </w:r>
+      <w:proofErr w:type="spellStart"/>
+      <w:r>
+        <w:rPr>
+          <w:rFonts w:ascii="Times New Roman" w:hAnsi="Times New Roman" w:cs="Times New Roman"/>
+          <w:color w:val="24292F"/>
+          <w:sz w:val="24"/>
+          <w:szCs w:val="24"/>
+          <w:shd w:val="clear" w:color="auto" w:fill="FFFFFF"/>
+          <w:lang w:val="en-US"/>
+        </w:rPr>
+        <w:t>mengenai</w:t>
+      </w:r>
+      <w:proofErr w:type="spellEnd"/>
+      <w:r>
+        <w:rPr>
+          <w:rFonts w:ascii="Times New Roman" w:hAnsi="Times New Roman" w:cs="Times New Roman"/>
+          <w:color w:val="24292F"/>
+          <w:sz w:val="24"/>
+          <w:szCs w:val="24"/>
+          <w:shd w:val="clear" w:color="auto" w:fill="FFFFFF"/>
+          <w:lang w:val="en-US"/>
+        </w:rPr>
+        <w:t xml:space="preserve"> </w:t>
+      </w:r>
+      <w:proofErr w:type="spellStart"/>
+      <w:r>
+        <w:rPr>
+          <w:rFonts w:ascii="Times New Roman" w:hAnsi="Times New Roman" w:cs="Times New Roman"/>
+          <w:color w:val="24292F"/>
+          <w:sz w:val="24"/>
+          <w:szCs w:val="24"/>
+          <w:shd w:val="clear" w:color="auto" w:fill="FFFFFF"/>
+          <w:lang w:val="en-US"/>
+        </w:rPr>
+        <w:t>fungsionalitas</w:t>
+      </w:r>
+      <w:proofErr w:type="spellEnd"/>
+      <w:r>
+        <w:rPr>
+          <w:rFonts w:ascii="Times New Roman" w:hAnsi="Times New Roman" w:cs="Times New Roman"/>
+          <w:color w:val="24292F"/>
+          <w:sz w:val="24"/>
+          <w:szCs w:val="24"/>
+          <w:shd w:val="clear" w:color="auto" w:fill="FFFFFF"/>
+          <w:lang w:val="en-US"/>
+        </w:rPr>
+        <w:t xml:space="preserve"> </w:t>
+      </w:r>
+      <w:proofErr w:type="spellStart"/>
+      <w:r>
+        <w:rPr>
+          <w:rFonts w:ascii="Times New Roman" w:hAnsi="Times New Roman" w:cs="Times New Roman"/>
+          <w:color w:val="24292F"/>
+          <w:sz w:val="24"/>
+          <w:szCs w:val="24"/>
+          <w:shd w:val="clear" w:color="auto" w:fill="FFFFFF"/>
+          <w:lang w:val="en-US"/>
+        </w:rPr>
+        <w:t>suatu</w:t>
+      </w:r>
+      <w:proofErr w:type="spellEnd"/>
+      <w:r>
+        <w:rPr>
+          <w:rFonts w:ascii="Times New Roman" w:hAnsi="Times New Roman" w:cs="Times New Roman"/>
+          <w:color w:val="24292F"/>
+          <w:sz w:val="24"/>
+          <w:szCs w:val="24"/>
+          <w:shd w:val="clear" w:color="auto" w:fill="FFFFFF"/>
+          <w:lang w:val="en-US"/>
+        </w:rPr>
+        <w:t xml:space="preserve"> </w:t>
+      </w:r>
+      <w:proofErr w:type="spellStart"/>
+      <w:r>
+        <w:rPr>
+          <w:rFonts w:ascii="Times New Roman" w:hAnsi="Times New Roman" w:cs="Times New Roman"/>
+          <w:color w:val="24292F"/>
+          <w:sz w:val="24"/>
+          <w:szCs w:val="24"/>
+          <w:shd w:val="clear" w:color="auto" w:fill="FFFFFF"/>
+          <w:lang w:val="en-US"/>
+        </w:rPr>
+        <w:t>atribut</w:t>
+      </w:r>
+      <w:proofErr w:type="spellEnd"/>
+      <w:r>
+        <w:rPr>
+          <w:rFonts w:ascii="Times New Roman" w:hAnsi="Times New Roman" w:cs="Times New Roman"/>
+          <w:color w:val="24292F"/>
+          <w:sz w:val="24"/>
+          <w:szCs w:val="24"/>
+          <w:shd w:val="clear" w:color="auto" w:fill="FFFFFF"/>
+          <w:lang w:val="en-US"/>
+        </w:rPr>
+        <w:t xml:space="preserve"> </w:t>
+      </w:r>
+      <w:proofErr w:type="spellStart"/>
+      <w:r>
+        <w:rPr>
+          <w:rFonts w:ascii="Times New Roman" w:hAnsi="Times New Roman" w:cs="Times New Roman"/>
+          <w:color w:val="24292F"/>
+          <w:sz w:val="24"/>
+          <w:szCs w:val="24"/>
+          <w:shd w:val="clear" w:color="auto" w:fill="FFFFFF"/>
+          <w:lang w:val="en-US"/>
+        </w:rPr>
+        <w:t>didalam</w:t>
+      </w:r>
+      <w:proofErr w:type="spellEnd"/>
+      <w:r>
+        <w:rPr>
+          <w:rFonts w:ascii="Times New Roman" w:hAnsi="Times New Roman" w:cs="Times New Roman"/>
+          <w:color w:val="24292F"/>
+          <w:sz w:val="24"/>
+          <w:szCs w:val="24"/>
+          <w:shd w:val="clear" w:color="auto" w:fill="FFFFFF"/>
+          <w:lang w:val="en-US"/>
+        </w:rPr>
+        <w:t xml:space="preserve"> </w:t>
+      </w:r>
+      <w:proofErr w:type="spellStart"/>
+      <w:r>
+        <w:rPr>
+          <w:rFonts w:ascii="Times New Roman" w:hAnsi="Times New Roman" w:cs="Times New Roman"/>
+          <w:color w:val="24292F"/>
+          <w:sz w:val="24"/>
+          <w:szCs w:val="24"/>
+          <w:shd w:val="clear" w:color="auto" w:fill="FFFFFF"/>
+          <w:lang w:val="en-US"/>
+        </w:rPr>
+        <w:t>aplikasi</w:t>
+      </w:r>
+      <w:proofErr w:type="spellEnd"/>
+      <w:r>
+        <w:rPr>
+          <w:rFonts w:ascii="Times New Roman" w:hAnsi="Times New Roman" w:cs="Times New Roman"/>
+          <w:color w:val="24292F"/>
+          <w:sz w:val="24"/>
+          <w:szCs w:val="24"/>
+          <w:shd w:val="clear" w:color="auto" w:fill="FFFFFF"/>
+          <w:lang w:val="en-US"/>
+        </w:rPr>
+        <w:t xml:space="preserve">, </w:t>
+      </w:r>
+      <w:proofErr w:type="spellStart"/>
+      <w:r>
+        <w:rPr>
+          <w:rFonts w:ascii="Times New Roman" w:hAnsi="Times New Roman" w:cs="Times New Roman"/>
+          <w:color w:val="24292F"/>
+          <w:sz w:val="24"/>
+          <w:szCs w:val="24"/>
+          <w:shd w:val="clear" w:color="auto" w:fill="FFFFFF"/>
+          <w:lang w:val="en-US"/>
+        </w:rPr>
+        <w:t>tapi</w:t>
+      </w:r>
+      <w:proofErr w:type="spellEnd"/>
+      <w:r>
+        <w:rPr>
+          <w:rFonts w:ascii="Times New Roman" w:hAnsi="Times New Roman" w:cs="Times New Roman"/>
+          <w:color w:val="24292F"/>
+          <w:sz w:val="24"/>
+          <w:szCs w:val="24"/>
+          <w:shd w:val="clear" w:color="auto" w:fill="FFFFFF"/>
+          <w:lang w:val="en-US"/>
+        </w:rPr>
+        <w:t xml:space="preserve"> </w:t>
+      </w:r>
+      <w:proofErr w:type="spellStart"/>
+      <w:r>
+        <w:rPr>
+          <w:rFonts w:ascii="Times New Roman" w:hAnsi="Times New Roman" w:cs="Times New Roman"/>
+          <w:color w:val="24292F"/>
+          <w:sz w:val="24"/>
+          <w:szCs w:val="24"/>
+          <w:shd w:val="clear" w:color="auto" w:fill="FFFFFF"/>
+          <w:lang w:val="en-US"/>
+        </w:rPr>
+        <w:t>masalah</w:t>
+      </w:r>
+      <w:proofErr w:type="spellEnd"/>
+      <w:r>
+        <w:rPr>
+          <w:rFonts w:ascii="Times New Roman" w:hAnsi="Times New Roman" w:cs="Times New Roman"/>
+          <w:color w:val="24292F"/>
+          <w:sz w:val="24"/>
+          <w:szCs w:val="24"/>
+          <w:shd w:val="clear" w:color="auto" w:fill="FFFFFF"/>
+          <w:lang w:val="en-US"/>
+        </w:rPr>
+        <w:t xml:space="preserve"> </w:t>
+      </w:r>
+      <w:proofErr w:type="spellStart"/>
+      <w:r>
+        <w:rPr>
+          <w:rFonts w:ascii="Times New Roman" w:hAnsi="Times New Roman" w:cs="Times New Roman"/>
+          <w:color w:val="24292F"/>
+          <w:sz w:val="24"/>
+          <w:szCs w:val="24"/>
+          <w:shd w:val="clear" w:color="auto" w:fill="FFFFFF"/>
+          <w:lang w:val="en-US"/>
+        </w:rPr>
+        <w:t>itu</w:t>
+      </w:r>
+      <w:proofErr w:type="spellEnd"/>
+      <w:r>
+        <w:rPr>
+          <w:rFonts w:ascii="Times New Roman" w:hAnsi="Times New Roman" w:cs="Times New Roman"/>
+          <w:color w:val="24292F"/>
+          <w:sz w:val="24"/>
+          <w:szCs w:val="24"/>
+          <w:shd w:val="clear" w:color="auto" w:fill="FFFFFF"/>
+          <w:lang w:val="en-US"/>
+        </w:rPr>
+        <w:t xml:space="preserve"> </w:t>
+      </w:r>
+      <w:proofErr w:type="spellStart"/>
+      <w:r>
+        <w:rPr>
+          <w:rFonts w:ascii="Times New Roman" w:hAnsi="Times New Roman" w:cs="Times New Roman"/>
+          <w:color w:val="24292F"/>
+          <w:sz w:val="24"/>
+          <w:szCs w:val="24"/>
+          <w:shd w:val="clear" w:color="auto" w:fill="FFFFFF"/>
+          <w:lang w:val="en-US"/>
+        </w:rPr>
+        <w:t>bisa</w:t>
+      </w:r>
+      <w:proofErr w:type="spellEnd"/>
+      <w:r>
+        <w:rPr>
+          <w:rFonts w:ascii="Times New Roman" w:hAnsi="Times New Roman" w:cs="Times New Roman"/>
+          <w:color w:val="24292F"/>
+          <w:sz w:val="24"/>
+          <w:szCs w:val="24"/>
+          <w:shd w:val="clear" w:color="auto" w:fill="FFFFFF"/>
+          <w:lang w:val="en-US"/>
+        </w:rPr>
+        <w:t xml:space="preserve"> </w:t>
+      </w:r>
+      <w:proofErr w:type="spellStart"/>
+      <w:r>
+        <w:rPr>
+          <w:rFonts w:ascii="Times New Roman" w:hAnsi="Times New Roman" w:cs="Times New Roman"/>
+          <w:color w:val="24292F"/>
+          <w:sz w:val="24"/>
+          <w:szCs w:val="24"/>
+          <w:shd w:val="clear" w:color="auto" w:fill="FFFFFF"/>
+          <w:lang w:val="en-US"/>
+        </w:rPr>
+        <w:t>diatasi</w:t>
+      </w:r>
+      <w:proofErr w:type="spellEnd"/>
+      <w:r>
+        <w:rPr>
+          <w:rFonts w:ascii="Times New Roman" w:hAnsi="Times New Roman" w:cs="Times New Roman"/>
+          <w:color w:val="24292F"/>
+          <w:sz w:val="24"/>
+          <w:szCs w:val="24"/>
+          <w:shd w:val="clear" w:color="auto" w:fill="FFFFFF"/>
+          <w:lang w:val="en-US"/>
+        </w:rPr>
+        <w:t xml:space="preserve"> </w:t>
+      </w:r>
+      <w:proofErr w:type="spellStart"/>
+      <w:r>
+        <w:rPr>
+          <w:rFonts w:ascii="Times New Roman" w:hAnsi="Times New Roman" w:cs="Times New Roman"/>
+          <w:color w:val="24292F"/>
+          <w:sz w:val="24"/>
+          <w:szCs w:val="24"/>
+          <w:shd w:val="clear" w:color="auto" w:fill="FFFFFF"/>
+          <w:lang w:val="en-US"/>
+        </w:rPr>
+        <w:t>dengan</w:t>
+      </w:r>
+      <w:proofErr w:type="spellEnd"/>
+      <w:r>
+        <w:rPr>
+          <w:rFonts w:ascii="Times New Roman" w:hAnsi="Times New Roman" w:cs="Times New Roman"/>
+          <w:color w:val="24292F"/>
+          <w:sz w:val="24"/>
+          <w:szCs w:val="24"/>
+          <w:shd w:val="clear" w:color="auto" w:fill="FFFFFF"/>
+          <w:lang w:val="en-US"/>
+        </w:rPr>
+        <w:t xml:space="preserve"> </w:t>
+      </w:r>
+      <w:proofErr w:type="spellStart"/>
+      <w:r>
+        <w:rPr>
+          <w:rFonts w:ascii="Times New Roman" w:hAnsi="Times New Roman" w:cs="Times New Roman"/>
+          <w:color w:val="24292F"/>
+          <w:sz w:val="24"/>
+          <w:szCs w:val="24"/>
+          <w:shd w:val="clear" w:color="auto" w:fill="FFFFFF"/>
+          <w:lang w:val="en-US"/>
+        </w:rPr>
+        <w:t>melakukan</w:t>
+      </w:r>
+      <w:proofErr w:type="spellEnd"/>
+      <w:r>
+        <w:rPr>
+          <w:rFonts w:ascii="Times New Roman" w:hAnsi="Times New Roman" w:cs="Times New Roman"/>
+          <w:color w:val="24292F"/>
+          <w:sz w:val="24"/>
+          <w:szCs w:val="24"/>
+          <w:shd w:val="clear" w:color="auto" w:fill="FFFFFF"/>
+          <w:lang w:val="en-US"/>
+        </w:rPr>
+        <w:t xml:space="preserve"> meet </w:t>
+      </w:r>
+      <w:proofErr w:type="spellStart"/>
+      <w:r>
+        <w:rPr>
+          <w:rFonts w:ascii="Times New Roman" w:hAnsi="Times New Roman" w:cs="Times New Roman"/>
+          <w:color w:val="24292F"/>
+          <w:sz w:val="24"/>
+          <w:szCs w:val="24"/>
+          <w:shd w:val="clear" w:color="auto" w:fill="FFFFFF"/>
+          <w:lang w:val="en-US"/>
+        </w:rPr>
+        <w:t>secara</w:t>
+      </w:r>
+      <w:proofErr w:type="spellEnd"/>
+      <w:r>
+        <w:rPr>
+          <w:rFonts w:ascii="Times New Roman" w:hAnsi="Times New Roman" w:cs="Times New Roman"/>
+          <w:color w:val="24292F"/>
+          <w:sz w:val="24"/>
+          <w:szCs w:val="24"/>
+          <w:shd w:val="clear" w:color="auto" w:fill="FFFFFF"/>
+          <w:lang w:val="en-US"/>
+        </w:rPr>
+        <w:t xml:space="preserve"> daring </w:t>
+      </w:r>
+      <w:proofErr w:type="spellStart"/>
+      <w:r>
+        <w:rPr>
+          <w:rFonts w:ascii="Times New Roman" w:hAnsi="Times New Roman" w:cs="Times New Roman"/>
+          <w:color w:val="24292F"/>
+          <w:sz w:val="24"/>
+          <w:szCs w:val="24"/>
+          <w:shd w:val="clear" w:color="auto" w:fill="FFFFFF"/>
+          <w:lang w:val="en-US"/>
+        </w:rPr>
+        <w:t>sehingga</w:t>
+      </w:r>
+      <w:proofErr w:type="spellEnd"/>
+      <w:r>
+        <w:rPr>
+          <w:rFonts w:ascii="Times New Roman" w:hAnsi="Times New Roman" w:cs="Times New Roman"/>
+          <w:color w:val="24292F"/>
+          <w:sz w:val="24"/>
+          <w:szCs w:val="24"/>
+          <w:shd w:val="clear" w:color="auto" w:fill="FFFFFF"/>
+          <w:lang w:val="en-US"/>
+        </w:rPr>
+        <w:t xml:space="preserve"> </w:t>
+      </w:r>
+      <w:proofErr w:type="spellStart"/>
+      <w:r>
+        <w:rPr>
+          <w:rFonts w:ascii="Times New Roman" w:hAnsi="Times New Roman" w:cs="Times New Roman"/>
+          <w:color w:val="24292F"/>
+          <w:sz w:val="24"/>
+          <w:szCs w:val="24"/>
+          <w:shd w:val="clear" w:color="auto" w:fill="FFFFFF"/>
+          <w:lang w:val="en-US"/>
+        </w:rPr>
+        <w:t>bisa</w:t>
+      </w:r>
+      <w:proofErr w:type="spellEnd"/>
+      <w:r>
+        <w:rPr>
+          <w:rFonts w:ascii="Times New Roman" w:hAnsi="Times New Roman" w:cs="Times New Roman"/>
+          <w:color w:val="24292F"/>
+          <w:sz w:val="24"/>
+          <w:szCs w:val="24"/>
+          <w:shd w:val="clear" w:color="auto" w:fill="FFFFFF"/>
+          <w:lang w:val="en-US"/>
+        </w:rPr>
+        <w:t xml:space="preserve"> </w:t>
+      </w:r>
+      <w:proofErr w:type="spellStart"/>
+      <w:r>
+        <w:rPr>
+          <w:rFonts w:ascii="Times New Roman" w:hAnsi="Times New Roman" w:cs="Times New Roman"/>
+          <w:color w:val="24292F"/>
+          <w:sz w:val="24"/>
+          <w:szCs w:val="24"/>
+          <w:shd w:val="clear" w:color="auto" w:fill="FFFFFF"/>
+          <w:lang w:val="en-US"/>
+        </w:rPr>
+        <w:t>menuangkan</w:t>
+      </w:r>
+      <w:proofErr w:type="spellEnd"/>
+      <w:r>
+        <w:rPr>
+          <w:rFonts w:ascii="Times New Roman" w:hAnsi="Times New Roman" w:cs="Times New Roman"/>
+          <w:color w:val="24292F"/>
+          <w:sz w:val="24"/>
+          <w:szCs w:val="24"/>
+          <w:shd w:val="clear" w:color="auto" w:fill="FFFFFF"/>
+          <w:lang w:val="en-US"/>
+        </w:rPr>
+        <w:t xml:space="preserve"> ide </w:t>
+      </w:r>
+      <w:proofErr w:type="spellStart"/>
+      <w:r>
+        <w:rPr>
+          <w:rFonts w:ascii="Times New Roman" w:hAnsi="Times New Roman" w:cs="Times New Roman"/>
+          <w:color w:val="24292F"/>
+          <w:sz w:val="24"/>
+          <w:szCs w:val="24"/>
+          <w:shd w:val="clear" w:color="auto" w:fill="FFFFFF"/>
+          <w:lang w:val="en-US"/>
+        </w:rPr>
+        <w:t>secara</w:t>
+      </w:r>
+      <w:proofErr w:type="spellEnd"/>
+      <w:r>
+        <w:rPr>
+          <w:rFonts w:ascii="Times New Roman" w:hAnsi="Times New Roman" w:cs="Times New Roman"/>
+          <w:color w:val="24292F"/>
+          <w:sz w:val="24"/>
+          <w:szCs w:val="24"/>
+          <w:shd w:val="clear" w:color="auto" w:fill="FFFFFF"/>
+          <w:lang w:val="en-US"/>
+        </w:rPr>
+        <w:t xml:space="preserve"> </w:t>
+      </w:r>
+      <w:proofErr w:type="spellStart"/>
+      <w:r>
+        <w:rPr>
+          <w:rFonts w:ascii="Times New Roman" w:hAnsi="Times New Roman" w:cs="Times New Roman"/>
+          <w:color w:val="24292F"/>
+          <w:sz w:val="24"/>
+          <w:szCs w:val="24"/>
+          <w:shd w:val="clear" w:color="auto" w:fill="FFFFFF"/>
+          <w:lang w:val="en-US"/>
+        </w:rPr>
+        <w:t>sinkronus</w:t>
+      </w:r>
+      <w:proofErr w:type="spellEnd"/>
+      <w:r>
+        <w:rPr>
+          <w:rFonts w:ascii="Times New Roman" w:hAnsi="Times New Roman" w:cs="Times New Roman"/>
+          <w:color w:val="24292F"/>
+          <w:sz w:val="24"/>
+          <w:szCs w:val="24"/>
+          <w:shd w:val="clear" w:color="auto" w:fill="FFFFFF"/>
+          <w:lang w:val="en-US"/>
+        </w:rPr>
+        <w:t xml:space="preserve">, </w:t>
+      </w:r>
+      <w:proofErr w:type="spellStart"/>
+      <w:r>
+        <w:rPr>
+          <w:rFonts w:ascii="Times New Roman" w:hAnsi="Times New Roman" w:cs="Times New Roman"/>
+          <w:color w:val="24292F"/>
+          <w:sz w:val="24"/>
+          <w:szCs w:val="24"/>
+          <w:shd w:val="clear" w:color="auto" w:fill="FFFFFF"/>
+          <w:lang w:val="en-US"/>
+        </w:rPr>
+        <w:t>beberapa</w:t>
+      </w:r>
+      <w:proofErr w:type="spellEnd"/>
+      <w:r>
+        <w:rPr>
+          <w:rFonts w:ascii="Times New Roman" w:hAnsi="Times New Roman" w:cs="Times New Roman"/>
+          <w:color w:val="24292F"/>
+          <w:sz w:val="24"/>
+          <w:szCs w:val="24"/>
+          <w:shd w:val="clear" w:color="auto" w:fill="FFFFFF"/>
+          <w:lang w:val="en-US"/>
+        </w:rPr>
+        <w:t xml:space="preserve"> </w:t>
+      </w:r>
+      <w:proofErr w:type="spellStart"/>
+      <w:r>
+        <w:rPr>
+          <w:rFonts w:ascii="Times New Roman" w:hAnsi="Times New Roman" w:cs="Times New Roman"/>
+          <w:color w:val="24292F"/>
+          <w:sz w:val="24"/>
+          <w:szCs w:val="24"/>
+          <w:shd w:val="clear" w:color="auto" w:fill="FFFFFF"/>
+          <w:lang w:val="en-US"/>
+        </w:rPr>
+        <w:t>kendala</w:t>
+      </w:r>
+      <w:proofErr w:type="spellEnd"/>
+      <w:r>
+        <w:rPr>
+          <w:rFonts w:ascii="Times New Roman" w:hAnsi="Times New Roman" w:cs="Times New Roman"/>
+          <w:color w:val="24292F"/>
+          <w:sz w:val="24"/>
+          <w:szCs w:val="24"/>
+          <w:shd w:val="clear" w:color="auto" w:fill="FFFFFF"/>
+          <w:lang w:val="en-US"/>
+        </w:rPr>
+        <w:t xml:space="preserve"> </w:t>
+      </w:r>
+      <w:proofErr w:type="spellStart"/>
+      <w:r>
+        <w:rPr>
+          <w:rFonts w:ascii="Times New Roman" w:hAnsi="Times New Roman" w:cs="Times New Roman"/>
+          <w:color w:val="24292F"/>
+          <w:sz w:val="24"/>
+          <w:szCs w:val="24"/>
+          <w:shd w:val="clear" w:color="auto" w:fill="FFFFFF"/>
+          <w:lang w:val="en-US"/>
+        </w:rPr>
+        <w:t>teknis</w:t>
+      </w:r>
+      <w:proofErr w:type="spellEnd"/>
+      <w:r>
+        <w:rPr>
+          <w:rFonts w:ascii="Times New Roman" w:hAnsi="Times New Roman" w:cs="Times New Roman"/>
+          <w:color w:val="24292F"/>
+          <w:sz w:val="24"/>
+          <w:szCs w:val="24"/>
+          <w:shd w:val="clear" w:color="auto" w:fill="FFFFFF"/>
+          <w:lang w:val="en-US"/>
+        </w:rPr>
+        <w:t xml:space="preserve"> </w:t>
+      </w:r>
+      <w:proofErr w:type="spellStart"/>
+      <w:r>
+        <w:rPr>
+          <w:rFonts w:ascii="Times New Roman" w:hAnsi="Times New Roman" w:cs="Times New Roman"/>
+          <w:color w:val="24292F"/>
+          <w:sz w:val="24"/>
+          <w:szCs w:val="24"/>
+          <w:shd w:val="clear" w:color="auto" w:fill="FFFFFF"/>
+          <w:lang w:val="en-US"/>
+        </w:rPr>
+        <w:t>lainya</w:t>
+      </w:r>
+      <w:proofErr w:type="spellEnd"/>
+      <w:r>
+        <w:rPr>
+          <w:rFonts w:ascii="Times New Roman" w:hAnsi="Times New Roman" w:cs="Times New Roman"/>
+          <w:color w:val="24292F"/>
+          <w:sz w:val="24"/>
+          <w:szCs w:val="24"/>
+          <w:shd w:val="clear" w:color="auto" w:fill="FFFFFF"/>
+          <w:lang w:val="en-US"/>
+        </w:rPr>
+        <w:t xml:space="preserve"> juga kami </w:t>
+      </w:r>
+      <w:proofErr w:type="spellStart"/>
+      <w:r>
+        <w:rPr>
+          <w:rFonts w:ascii="Times New Roman" w:hAnsi="Times New Roman" w:cs="Times New Roman"/>
+          <w:color w:val="24292F"/>
+          <w:sz w:val="24"/>
+          <w:szCs w:val="24"/>
+          <w:shd w:val="clear" w:color="auto" w:fill="FFFFFF"/>
+          <w:lang w:val="en-US"/>
+        </w:rPr>
+        <w:t>ajukan</w:t>
+      </w:r>
+      <w:proofErr w:type="spellEnd"/>
+      <w:r>
+        <w:rPr>
+          <w:rFonts w:ascii="Times New Roman" w:hAnsi="Times New Roman" w:cs="Times New Roman"/>
+          <w:color w:val="24292F"/>
+          <w:sz w:val="24"/>
+          <w:szCs w:val="24"/>
+          <w:shd w:val="clear" w:color="auto" w:fill="FFFFFF"/>
+          <w:lang w:val="en-US"/>
+        </w:rPr>
+        <w:t xml:space="preserve"> </w:t>
+      </w:r>
+      <w:proofErr w:type="spellStart"/>
+      <w:r>
+        <w:rPr>
+          <w:rFonts w:ascii="Times New Roman" w:hAnsi="Times New Roman" w:cs="Times New Roman"/>
+          <w:color w:val="24292F"/>
+          <w:sz w:val="24"/>
+          <w:szCs w:val="24"/>
+          <w:shd w:val="clear" w:color="auto" w:fill="FFFFFF"/>
+          <w:lang w:val="en-US"/>
+        </w:rPr>
+        <w:t>kepada</w:t>
+      </w:r>
+      <w:proofErr w:type="spellEnd"/>
+      <w:r>
+        <w:rPr>
+          <w:rFonts w:ascii="Times New Roman" w:hAnsi="Times New Roman" w:cs="Times New Roman"/>
+          <w:color w:val="24292F"/>
+          <w:sz w:val="24"/>
+          <w:szCs w:val="24"/>
+          <w:shd w:val="clear" w:color="auto" w:fill="FFFFFF"/>
+          <w:lang w:val="en-US"/>
+        </w:rPr>
+        <w:t xml:space="preserve"> mentor kami </w:t>
+      </w:r>
+      <w:proofErr w:type="spellStart"/>
+      <w:r>
+        <w:rPr>
+          <w:rFonts w:ascii="Times New Roman" w:hAnsi="Times New Roman" w:cs="Times New Roman"/>
+          <w:color w:val="24292F"/>
+          <w:sz w:val="24"/>
+          <w:szCs w:val="24"/>
+          <w:shd w:val="clear" w:color="auto" w:fill="FFFFFF"/>
+          <w:lang w:val="en-US"/>
+        </w:rPr>
+        <w:t>untuk</w:t>
+      </w:r>
+      <w:proofErr w:type="spellEnd"/>
+      <w:r>
+        <w:rPr>
+          <w:rFonts w:ascii="Times New Roman" w:hAnsi="Times New Roman" w:cs="Times New Roman"/>
+          <w:color w:val="24292F"/>
+          <w:sz w:val="24"/>
+          <w:szCs w:val="24"/>
+          <w:shd w:val="clear" w:color="auto" w:fill="FFFFFF"/>
+          <w:lang w:val="en-US"/>
+        </w:rPr>
+        <w:t xml:space="preserve"> </w:t>
+      </w:r>
+      <w:proofErr w:type="spellStart"/>
+      <w:r>
+        <w:rPr>
+          <w:rFonts w:ascii="Times New Roman" w:hAnsi="Times New Roman" w:cs="Times New Roman"/>
+          <w:color w:val="24292F"/>
+          <w:sz w:val="24"/>
+          <w:szCs w:val="24"/>
+          <w:shd w:val="clear" w:color="auto" w:fill="FFFFFF"/>
+          <w:lang w:val="en-US"/>
+        </w:rPr>
+        <w:t>memberikan</w:t>
+      </w:r>
+      <w:proofErr w:type="spellEnd"/>
+      <w:r>
+        <w:rPr>
+          <w:rFonts w:ascii="Times New Roman" w:hAnsi="Times New Roman" w:cs="Times New Roman"/>
+          <w:color w:val="24292F"/>
+          <w:sz w:val="24"/>
+          <w:szCs w:val="24"/>
+          <w:shd w:val="clear" w:color="auto" w:fill="FFFFFF"/>
+          <w:lang w:val="en-US"/>
+        </w:rPr>
+        <w:t xml:space="preserve"> </w:t>
+      </w:r>
+      <w:proofErr w:type="spellStart"/>
+      <w:r>
+        <w:rPr>
+          <w:rFonts w:ascii="Times New Roman" w:hAnsi="Times New Roman" w:cs="Times New Roman"/>
+          <w:color w:val="24292F"/>
+          <w:sz w:val="24"/>
+          <w:szCs w:val="24"/>
+          <w:shd w:val="clear" w:color="auto" w:fill="FFFFFF"/>
+          <w:lang w:val="en-US"/>
+        </w:rPr>
+        <w:t>solusi</w:t>
+      </w:r>
+      <w:proofErr w:type="spellEnd"/>
+      <w:r>
+        <w:rPr>
+          <w:rFonts w:ascii="Times New Roman" w:hAnsi="Times New Roman" w:cs="Times New Roman"/>
+          <w:color w:val="24292F"/>
+          <w:sz w:val="24"/>
+          <w:szCs w:val="24"/>
+          <w:shd w:val="clear" w:color="auto" w:fill="FFFFFF"/>
+          <w:lang w:val="en-US"/>
+        </w:rPr>
+        <w:t xml:space="preserve"> </w:t>
+      </w:r>
+      <w:proofErr w:type="spellStart"/>
+      <w:r>
+        <w:rPr>
+          <w:rFonts w:ascii="Times New Roman" w:hAnsi="Times New Roman" w:cs="Times New Roman"/>
+          <w:color w:val="24292F"/>
+          <w:sz w:val="24"/>
+          <w:szCs w:val="24"/>
+          <w:shd w:val="clear" w:color="auto" w:fill="FFFFFF"/>
+          <w:lang w:val="en-US"/>
+        </w:rPr>
+        <w:t>terbaik</w:t>
+      </w:r>
+      <w:proofErr w:type="spellEnd"/>
+      <w:r>
+        <w:rPr>
+          <w:rFonts w:ascii="Times New Roman" w:hAnsi="Times New Roman" w:cs="Times New Roman"/>
+          <w:color w:val="24292F"/>
+          <w:sz w:val="24"/>
+          <w:szCs w:val="24"/>
+          <w:shd w:val="clear" w:color="auto" w:fill="FFFFFF"/>
+          <w:lang w:val="en-US"/>
+        </w:rPr>
+        <w:t>.</w:t>
       </w:r>
     </w:p>
     <w:p>
@@ -518,15 +1646,737 @@
           <w:lang w:val="en-US" w:eastAsia="id-ID"/>
         </w:rPr>
       </w:pPr>
-      <w:r>
-        <w:rPr>
-          <w:rFonts w:ascii="Times New Roman" w:eastAsia="Times New Roman" w:hAnsi="Times New Roman" w:cs="Times New Roman"/>
-          <w:sz w:val="24"/>
-          <w:szCs w:val="24"/>
-          <w:lang w:val="en-US" w:eastAsia="id-ID"/>
-        </w:rPr>
-        <w:t>Aplikasi ini dapat berjalan sesuai dengan yang diharapkan, ada beberapa fitur utama pada aplikasi ini yaitu presensi, fitur ini hanya dapat berjalan jika user mengizinkan layanan lokasi dan internet, setelah semua kondisi dalam program terpenuhi, maka user dapat memasukan nama dan akan tercatat sebagai presensi</w:t>
-      </w:r>
+      <w:proofErr w:type="spellStart"/>
+      <w:r>
+        <w:rPr>
+          <w:rFonts w:ascii="Times New Roman" w:eastAsia="Times New Roman" w:hAnsi="Times New Roman" w:cs="Times New Roman"/>
+          <w:sz w:val="24"/>
+          <w:szCs w:val="24"/>
+          <w:lang w:val="en-US" w:eastAsia="id-ID"/>
+        </w:rPr>
+        <w:t>Aplikasi</w:t>
+      </w:r>
+      <w:proofErr w:type="spellEnd"/>
+      <w:r>
+        <w:rPr>
+          <w:rFonts w:ascii="Times New Roman" w:eastAsia="Times New Roman" w:hAnsi="Times New Roman" w:cs="Times New Roman"/>
+          <w:sz w:val="24"/>
+          <w:szCs w:val="24"/>
+          <w:lang w:val="en-US" w:eastAsia="id-ID"/>
+        </w:rPr>
+        <w:t xml:space="preserve"> </w:t>
+      </w:r>
+      <w:proofErr w:type="spellStart"/>
+      <w:r>
+        <w:rPr>
+          <w:rFonts w:ascii="Times New Roman" w:eastAsia="Times New Roman" w:hAnsi="Times New Roman" w:cs="Times New Roman"/>
+          <w:sz w:val="24"/>
+          <w:szCs w:val="24"/>
+          <w:lang w:val="en-US" w:eastAsia="id-ID"/>
+        </w:rPr>
+        <w:t>ini</w:t>
+      </w:r>
+      <w:proofErr w:type="spellEnd"/>
+      <w:r>
+        <w:rPr>
+          <w:rFonts w:ascii="Times New Roman" w:eastAsia="Times New Roman" w:hAnsi="Times New Roman" w:cs="Times New Roman"/>
+          <w:sz w:val="24"/>
+          <w:szCs w:val="24"/>
+          <w:lang w:val="en-US" w:eastAsia="id-ID"/>
+        </w:rPr>
+        <w:t xml:space="preserve"> </w:t>
+      </w:r>
+      <w:proofErr w:type="spellStart"/>
+      <w:r>
+        <w:rPr>
+          <w:rFonts w:ascii="Times New Roman" w:eastAsia="Times New Roman" w:hAnsi="Times New Roman" w:cs="Times New Roman"/>
+          <w:sz w:val="24"/>
+          <w:szCs w:val="24"/>
+          <w:lang w:val="en-US" w:eastAsia="id-ID"/>
+        </w:rPr>
+        <w:t>dapat</w:t>
+      </w:r>
+      <w:proofErr w:type="spellEnd"/>
+      <w:r>
+        <w:rPr>
+          <w:rFonts w:ascii="Times New Roman" w:eastAsia="Times New Roman" w:hAnsi="Times New Roman" w:cs="Times New Roman"/>
+          <w:sz w:val="24"/>
+          <w:szCs w:val="24"/>
+          <w:lang w:val="en-US" w:eastAsia="id-ID"/>
+        </w:rPr>
+        <w:t xml:space="preserve"> </w:t>
+      </w:r>
+      <w:proofErr w:type="spellStart"/>
+      <w:r>
+        <w:rPr>
+          <w:rFonts w:ascii="Times New Roman" w:eastAsia="Times New Roman" w:hAnsi="Times New Roman" w:cs="Times New Roman"/>
+          <w:sz w:val="24"/>
+          <w:szCs w:val="24"/>
+          <w:lang w:val="en-US" w:eastAsia="id-ID"/>
+        </w:rPr>
+        <w:t>berjalan</w:t>
+      </w:r>
+      <w:proofErr w:type="spellEnd"/>
+      <w:r>
+        <w:rPr>
+          <w:rFonts w:ascii="Times New Roman" w:eastAsia="Times New Roman" w:hAnsi="Times New Roman" w:cs="Times New Roman"/>
+          <w:sz w:val="24"/>
+          <w:szCs w:val="24"/>
+          <w:lang w:val="en-US" w:eastAsia="id-ID"/>
+        </w:rPr>
+        <w:t xml:space="preserve"> </w:t>
+      </w:r>
+      <w:proofErr w:type="spellStart"/>
+      <w:r>
+        <w:rPr>
+          <w:rFonts w:ascii="Times New Roman" w:eastAsia="Times New Roman" w:hAnsi="Times New Roman" w:cs="Times New Roman"/>
+          <w:sz w:val="24"/>
+          <w:szCs w:val="24"/>
+          <w:lang w:val="en-US" w:eastAsia="id-ID"/>
+        </w:rPr>
+        <w:t>sesuai</w:t>
+      </w:r>
+      <w:proofErr w:type="spellEnd"/>
+      <w:r>
+        <w:rPr>
+          <w:rFonts w:ascii="Times New Roman" w:eastAsia="Times New Roman" w:hAnsi="Times New Roman" w:cs="Times New Roman"/>
+          <w:sz w:val="24"/>
+          <w:szCs w:val="24"/>
+          <w:lang w:val="en-US" w:eastAsia="id-ID"/>
+        </w:rPr>
+        <w:t xml:space="preserve"> </w:t>
+      </w:r>
+      <w:proofErr w:type="spellStart"/>
+      <w:r>
+        <w:rPr>
+          <w:rFonts w:ascii="Times New Roman" w:eastAsia="Times New Roman" w:hAnsi="Times New Roman" w:cs="Times New Roman"/>
+          <w:sz w:val="24"/>
+          <w:szCs w:val="24"/>
+          <w:lang w:val="en-US" w:eastAsia="id-ID"/>
+        </w:rPr>
+        <w:t>dengan</w:t>
+      </w:r>
+      <w:proofErr w:type="spellEnd"/>
+      <w:r>
+        <w:rPr>
+          <w:rFonts w:ascii="Times New Roman" w:eastAsia="Times New Roman" w:hAnsi="Times New Roman" w:cs="Times New Roman"/>
+          <w:sz w:val="24"/>
+          <w:szCs w:val="24"/>
+          <w:lang w:val="en-US" w:eastAsia="id-ID"/>
+        </w:rPr>
+        <w:t xml:space="preserve"> yang </w:t>
+      </w:r>
+      <w:proofErr w:type="spellStart"/>
+      <w:r>
+        <w:rPr>
+          <w:rFonts w:ascii="Times New Roman" w:eastAsia="Times New Roman" w:hAnsi="Times New Roman" w:cs="Times New Roman"/>
+          <w:sz w:val="24"/>
+          <w:szCs w:val="24"/>
+          <w:lang w:val="en-US" w:eastAsia="id-ID"/>
+        </w:rPr>
+        <w:t>diharapkan</w:t>
+      </w:r>
+      <w:proofErr w:type="spellEnd"/>
+      <w:r>
+        <w:rPr>
+          <w:rFonts w:ascii="Times New Roman" w:eastAsia="Times New Roman" w:hAnsi="Times New Roman" w:cs="Times New Roman"/>
+          <w:sz w:val="24"/>
+          <w:szCs w:val="24"/>
+          <w:lang w:val="en-US" w:eastAsia="id-ID"/>
+        </w:rPr>
+        <w:t xml:space="preserve">, </w:t>
+      </w:r>
+      <w:proofErr w:type="spellStart"/>
+      <w:r>
+        <w:rPr>
+          <w:rFonts w:ascii="Times New Roman" w:eastAsia="Times New Roman" w:hAnsi="Times New Roman" w:cs="Times New Roman"/>
+          <w:sz w:val="24"/>
+          <w:szCs w:val="24"/>
+          <w:lang w:val="en-US" w:eastAsia="id-ID"/>
+        </w:rPr>
+        <w:t>ada</w:t>
+      </w:r>
+      <w:proofErr w:type="spellEnd"/>
+      <w:r>
+        <w:rPr>
+          <w:rFonts w:ascii="Times New Roman" w:eastAsia="Times New Roman" w:hAnsi="Times New Roman" w:cs="Times New Roman"/>
+          <w:sz w:val="24"/>
+          <w:szCs w:val="24"/>
+          <w:lang w:val="en-US" w:eastAsia="id-ID"/>
+        </w:rPr>
+        <w:t xml:space="preserve"> </w:t>
+      </w:r>
+      <w:proofErr w:type="spellStart"/>
+      <w:r>
+        <w:rPr>
+          <w:rFonts w:ascii="Times New Roman" w:eastAsia="Times New Roman" w:hAnsi="Times New Roman" w:cs="Times New Roman"/>
+          <w:sz w:val="24"/>
+          <w:szCs w:val="24"/>
+          <w:lang w:val="en-US" w:eastAsia="id-ID"/>
+        </w:rPr>
+        <w:t>beberapa</w:t>
+      </w:r>
+      <w:proofErr w:type="spellEnd"/>
+      <w:r>
+        <w:rPr>
+          <w:rFonts w:ascii="Times New Roman" w:eastAsia="Times New Roman" w:hAnsi="Times New Roman" w:cs="Times New Roman"/>
+          <w:sz w:val="24"/>
+          <w:szCs w:val="24"/>
+          <w:lang w:val="en-US" w:eastAsia="id-ID"/>
+        </w:rPr>
+        <w:t xml:space="preserve"> </w:t>
+      </w:r>
+      <w:proofErr w:type="spellStart"/>
+      <w:r>
+        <w:rPr>
+          <w:rFonts w:ascii="Times New Roman" w:eastAsia="Times New Roman" w:hAnsi="Times New Roman" w:cs="Times New Roman"/>
+          <w:sz w:val="24"/>
+          <w:szCs w:val="24"/>
+          <w:lang w:val="en-US" w:eastAsia="id-ID"/>
+        </w:rPr>
+        <w:t>fitur</w:t>
+      </w:r>
+      <w:proofErr w:type="spellEnd"/>
+      <w:r>
+        <w:rPr>
+          <w:rFonts w:ascii="Times New Roman" w:eastAsia="Times New Roman" w:hAnsi="Times New Roman" w:cs="Times New Roman"/>
+          <w:sz w:val="24"/>
+          <w:szCs w:val="24"/>
+          <w:lang w:val="en-US" w:eastAsia="id-ID"/>
+        </w:rPr>
+        <w:t xml:space="preserve"> </w:t>
+      </w:r>
+      <w:proofErr w:type="spellStart"/>
+      <w:r>
+        <w:rPr>
+          <w:rFonts w:ascii="Times New Roman" w:eastAsia="Times New Roman" w:hAnsi="Times New Roman" w:cs="Times New Roman"/>
+          <w:sz w:val="24"/>
+          <w:szCs w:val="24"/>
+          <w:lang w:val="en-US" w:eastAsia="id-ID"/>
+        </w:rPr>
+        <w:t>utama</w:t>
+      </w:r>
+      <w:proofErr w:type="spellEnd"/>
+      <w:r>
+        <w:rPr>
+          <w:rFonts w:ascii="Times New Roman" w:eastAsia="Times New Roman" w:hAnsi="Times New Roman" w:cs="Times New Roman"/>
+          <w:sz w:val="24"/>
+          <w:szCs w:val="24"/>
+          <w:lang w:val="en-US" w:eastAsia="id-ID"/>
+        </w:rPr>
+        <w:t xml:space="preserve"> pada </w:t>
+      </w:r>
+      <w:proofErr w:type="spellStart"/>
+      <w:r>
+        <w:rPr>
+          <w:rFonts w:ascii="Times New Roman" w:eastAsia="Times New Roman" w:hAnsi="Times New Roman" w:cs="Times New Roman"/>
+          <w:sz w:val="24"/>
+          <w:szCs w:val="24"/>
+          <w:lang w:val="en-US" w:eastAsia="id-ID"/>
+        </w:rPr>
+        <w:t>aplikasi</w:t>
+      </w:r>
+      <w:proofErr w:type="spellEnd"/>
+      <w:r>
+        <w:rPr>
+          <w:rFonts w:ascii="Times New Roman" w:eastAsia="Times New Roman" w:hAnsi="Times New Roman" w:cs="Times New Roman"/>
+          <w:sz w:val="24"/>
+          <w:szCs w:val="24"/>
+          <w:lang w:val="en-US" w:eastAsia="id-ID"/>
+        </w:rPr>
+        <w:t xml:space="preserve"> </w:t>
+      </w:r>
+      <w:proofErr w:type="spellStart"/>
+      <w:r>
+        <w:rPr>
+          <w:rFonts w:ascii="Times New Roman" w:eastAsia="Times New Roman" w:hAnsi="Times New Roman" w:cs="Times New Roman"/>
+          <w:sz w:val="24"/>
+          <w:szCs w:val="24"/>
+          <w:lang w:val="en-US" w:eastAsia="id-ID"/>
+        </w:rPr>
+        <w:t>ini</w:t>
+      </w:r>
+      <w:proofErr w:type="spellEnd"/>
+      <w:r>
+        <w:rPr>
+          <w:rFonts w:ascii="Times New Roman" w:eastAsia="Times New Roman" w:hAnsi="Times New Roman" w:cs="Times New Roman"/>
+          <w:sz w:val="24"/>
+          <w:szCs w:val="24"/>
+          <w:lang w:val="en-US" w:eastAsia="id-ID"/>
+        </w:rPr>
+        <w:t xml:space="preserve"> </w:t>
+      </w:r>
+      <w:proofErr w:type="spellStart"/>
+      <w:r>
+        <w:rPr>
+          <w:rFonts w:ascii="Times New Roman" w:eastAsia="Times New Roman" w:hAnsi="Times New Roman" w:cs="Times New Roman"/>
+          <w:sz w:val="24"/>
+          <w:szCs w:val="24"/>
+          <w:lang w:val="en-US" w:eastAsia="id-ID"/>
+        </w:rPr>
+        <w:t>yaitu</w:t>
+      </w:r>
+      <w:proofErr w:type="spellEnd"/>
+      <w:r>
+        <w:rPr>
+          <w:rFonts w:ascii="Times New Roman" w:eastAsia="Times New Roman" w:hAnsi="Times New Roman" w:cs="Times New Roman"/>
+          <w:sz w:val="24"/>
+          <w:szCs w:val="24"/>
+          <w:lang w:val="en-US" w:eastAsia="id-ID"/>
+        </w:rPr>
+        <w:t xml:space="preserve"> </w:t>
+      </w:r>
+      <w:proofErr w:type="spellStart"/>
+      <w:r>
+        <w:rPr>
+          <w:rFonts w:ascii="Times New Roman" w:eastAsia="Times New Roman" w:hAnsi="Times New Roman" w:cs="Times New Roman"/>
+          <w:sz w:val="24"/>
+          <w:szCs w:val="24"/>
+          <w:lang w:val="en-US" w:eastAsia="id-ID"/>
+        </w:rPr>
+        <w:t>presensi</w:t>
+      </w:r>
+      <w:proofErr w:type="spellEnd"/>
+      <w:r>
+        <w:rPr>
+          <w:rFonts w:ascii="Times New Roman" w:eastAsia="Times New Roman" w:hAnsi="Times New Roman" w:cs="Times New Roman"/>
+          <w:sz w:val="24"/>
+          <w:szCs w:val="24"/>
+          <w:lang w:val="en-US" w:eastAsia="id-ID"/>
+        </w:rPr>
+        <w:t xml:space="preserve">, </w:t>
+      </w:r>
+      <w:proofErr w:type="spellStart"/>
+      <w:r>
+        <w:rPr>
+          <w:rFonts w:ascii="Times New Roman" w:eastAsia="Times New Roman" w:hAnsi="Times New Roman" w:cs="Times New Roman"/>
+          <w:sz w:val="24"/>
+          <w:szCs w:val="24"/>
+          <w:lang w:val="en-US" w:eastAsia="id-ID"/>
+        </w:rPr>
+        <w:t>fitur</w:t>
+      </w:r>
+      <w:proofErr w:type="spellEnd"/>
+      <w:r>
+        <w:rPr>
+          <w:rFonts w:ascii="Times New Roman" w:eastAsia="Times New Roman" w:hAnsi="Times New Roman" w:cs="Times New Roman"/>
+          <w:sz w:val="24"/>
+          <w:szCs w:val="24"/>
+          <w:lang w:val="en-US" w:eastAsia="id-ID"/>
+        </w:rPr>
+        <w:t xml:space="preserve"> </w:t>
+      </w:r>
+      <w:proofErr w:type="spellStart"/>
+      <w:r>
+        <w:rPr>
+          <w:rFonts w:ascii="Times New Roman" w:eastAsia="Times New Roman" w:hAnsi="Times New Roman" w:cs="Times New Roman"/>
+          <w:sz w:val="24"/>
+          <w:szCs w:val="24"/>
+          <w:lang w:val="en-US" w:eastAsia="id-ID"/>
+        </w:rPr>
+        <w:t>ini</w:t>
+      </w:r>
+      <w:proofErr w:type="spellEnd"/>
+      <w:r>
+        <w:rPr>
+          <w:rFonts w:ascii="Times New Roman" w:eastAsia="Times New Roman" w:hAnsi="Times New Roman" w:cs="Times New Roman"/>
+          <w:sz w:val="24"/>
+          <w:szCs w:val="24"/>
+          <w:lang w:val="en-US" w:eastAsia="id-ID"/>
+        </w:rPr>
+        <w:t xml:space="preserve"> </w:t>
+      </w:r>
+      <w:proofErr w:type="spellStart"/>
+      <w:r>
+        <w:rPr>
+          <w:rFonts w:ascii="Times New Roman" w:eastAsia="Times New Roman" w:hAnsi="Times New Roman" w:cs="Times New Roman"/>
+          <w:sz w:val="24"/>
+          <w:szCs w:val="24"/>
+          <w:lang w:val="en-US" w:eastAsia="id-ID"/>
+        </w:rPr>
+        <w:t>hanya</w:t>
+      </w:r>
+      <w:proofErr w:type="spellEnd"/>
+      <w:r>
+        <w:rPr>
+          <w:rFonts w:ascii="Times New Roman" w:eastAsia="Times New Roman" w:hAnsi="Times New Roman" w:cs="Times New Roman"/>
+          <w:sz w:val="24"/>
+          <w:szCs w:val="24"/>
+          <w:lang w:val="en-US" w:eastAsia="id-ID"/>
+        </w:rPr>
+        <w:t xml:space="preserve"> </w:t>
+      </w:r>
+      <w:proofErr w:type="spellStart"/>
+      <w:r>
+        <w:rPr>
+          <w:rFonts w:ascii="Times New Roman" w:eastAsia="Times New Roman" w:hAnsi="Times New Roman" w:cs="Times New Roman"/>
+          <w:sz w:val="24"/>
+          <w:szCs w:val="24"/>
+          <w:lang w:val="en-US" w:eastAsia="id-ID"/>
+        </w:rPr>
+        <w:t>dapat</w:t>
+      </w:r>
+      <w:proofErr w:type="spellEnd"/>
+      <w:r>
+        <w:rPr>
+          <w:rFonts w:ascii="Times New Roman" w:eastAsia="Times New Roman" w:hAnsi="Times New Roman" w:cs="Times New Roman"/>
+          <w:sz w:val="24"/>
+          <w:szCs w:val="24"/>
+          <w:lang w:val="en-US" w:eastAsia="id-ID"/>
+        </w:rPr>
+        <w:t xml:space="preserve"> </w:t>
+      </w:r>
+      <w:proofErr w:type="spellStart"/>
+      <w:r>
+        <w:rPr>
+          <w:rFonts w:ascii="Times New Roman" w:eastAsia="Times New Roman" w:hAnsi="Times New Roman" w:cs="Times New Roman"/>
+          <w:sz w:val="24"/>
+          <w:szCs w:val="24"/>
+          <w:lang w:val="en-US" w:eastAsia="id-ID"/>
+        </w:rPr>
+        <w:t>berjalan</w:t>
+      </w:r>
+      <w:proofErr w:type="spellEnd"/>
+      <w:r>
+        <w:rPr>
+          <w:rFonts w:ascii="Times New Roman" w:eastAsia="Times New Roman" w:hAnsi="Times New Roman" w:cs="Times New Roman"/>
+          <w:sz w:val="24"/>
+          <w:szCs w:val="24"/>
+          <w:lang w:val="en-US" w:eastAsia="id-ID"/>
+        </w:rPr>
+        <w:t xml:space="preserve"> </w:t>
+      </w:r>
+      <w:proofErr w:type="spellStart"/>
+      <w:r>
+        <w:rPr>
+          <w:rFonts w:ascii="Times New Roman" w:eastAsia="Times New Roman" w:hAnsi="Times New Roman" w:cs="Times New Roman"/>
+          <w:sz w:val="24"/>
+          <w:szCs w:val="24"/>
+          <w:lang w:val="en-US" w:eastAsia="id-ID"/>
+        </w:rPr>
+        <w:t>jika</w:t>
+      </w:r>
+      <w:proofErr w:type="spellEnd"/>
+      <w:r>
+        <w:rPr>
+          <w:rFonts w:ascii="Times New Roman" w:eastAsia="Times New Roman" w:hAnsi="Times New Roman" w:cs="Times New Roman"/>
+          <w:sz w:val="24"/>
+          <w:szCs w:val="24"/>
+          <w:lang w:val="en-US" w:eastAsia="id-ID"/>
+        </w:rPr>
+        <w:t xml:space="preserve"> user </w:t>
+      </w:r>
+      <w:proofErr w:type="spellStart"/>
+      <w:r>
+        <w:rPr>
+          <w:rFonts w:ascii="Times New Roman" w:eastAsia="Times New Roman" w:hAnsi="Times New Roman" w:cs="Times New Roman"/>
+          <w:sz w:val="24"/>
+          <w:szCs w:val="24"/>
+          <w:lang w:val="en-US" w:eastAsia="id-ID"/>
+        </w:rPr>
+        <w:t>mengizinkan</w:t>
+      </w:r>
+      <w:proofErr w:type="spellEnd"/>
+      <w:r>
+        <w:rPr>
+          <w:rFonts w:ascii="Times New Roman" w:eastAsia="Times New Roman" w:hAnsi="Times New Roman" w:cs="Times New Roman"/>
+          <w:sz w:val="24"/>
+          <w:szCs w:val="24"/>
+          <w:lang w:val="en-US" w:eastAsia="id-ID"/>
+        </w:rPr>
+        <w:t xml:space="preserve"> </w:t>
+      </w:r>
+      <w:proofErr w:type="spellStart"/>
+      <w:r>
+        <w:rPr>
+          <w:rFonts w:ascii="Times New Roman" w:eastAsia="Times New Roman" w:hAnsi="Times New Roman" w:cs="Times New Roman"/>
+          <w:sz w:val="24"/>
+          <w:szCs w:val="24"/>
+          <w:lang w:val="en-US" w:eastAsia="id-ID"/>
+        </w:rPr>
+        <w:t>layanan</w:t>
+      </w:r>
+      <w:proofErr w:type="spellEnd"/>
+      <w:r>
+        <w:rPr>
+          <w:rFonts w:ascii="Times New Roman" w:eastAsia="Times New Roman" w:hAnsi="Times New Roman" w:cs="Times New Roman"/>
+          <w:sz w:val="24"/>
+          <w:szCs w:val="24"/>
+          <w:lang w:val="en-US" w:eastAsia="id-ID"/>
+        </w:rPr>
+        <w:t xml:space="preserve"> </w:t>
+      </w:r>
+      <w:proofErr w:type="spellStart"/>
+      <w:r>
+        <w:rPr>
+          <w:rFonts w:ascii="Times New Roman" w:eastAsia="Times New Roman" w:hAnsi="Times New Roman" w:cs="Times New Roman"/>
+          <w:sz w:val="24"/>
+          <w:szCs w:val="24"/>
+          <w:lang w:val="en-US" w:eastAsia="id-ID"/>
+        </w:rPr>
+        <w:t>lokasi</w:t>
+      </w:r>
+      <w:proofErr w:type="spellEnd"/>
+      <w:r>
+        <w:rPr>
+          <w:rFonts w:ascii="Times New Roman" w:eastAsia="Times New Roman" w:hAnsi="Times New Roman" w:cs="Times New Roman"/>
+          <w:sz w:val="24"/>
+          <w:szCs w:val="24"/>
+          <w:lang w:val="en-US" w:eastAsia="id-ID"/>
+        </w:rPr>
+        <w:t xml:space="preserve"> dan internet, </w:t>
+      </w:r>
+      <w:proofErr w:type="spellStart"/>
+      <w:r>
+        <w:rPr>
+          <w:rFonts w:ascii="Times New Roman" w:eastAsia="Times New Roman" w:hAnsi="Times New Roman" w:cs="Times New Roman"/>
+          <w:sz w:val="24"/>
+          <w:szCs w:val="24"/>
+          <w:lang w:val="en-US" w:eastAsia="id-ID"/>
+        </w:rPr>
+        <w:t>setelah</w:t>
+      </w:r>
+      <w:proofErr w:type="spellEnd"/>
+      <w:r>
+        <w:rPr>
+          <w:rFonts w:ascii="Times New Roman" w:eastAsia="Times New Roman" w:hAnsi="Times New Roman" w:cs="Times New Roman"/>
+          <w:sz w:val="24"/>
+          <w:szCs w:val="24"/>
+          <w:lang w:val="en-US" w:eastAsia="id-ID"/>
+        </w:rPr>
+        <w:t xml:space="preserve"> </w:t>
+      </w:r>
+      <w:proofErr w:type="spellStart"/>
+      <w:r>
+        <w:rPr>
+          <w:rFonts w:ascii="Times New Roman" w:eastAsia="Times New Roman" w:hAnsi="Times New Roman" w:cs="Times New Roman"/>
+          <w:sz w:val="24"/>
+          <w:szCs w:val="24"/>
+          <w:lang w:val="en-US" w:eastAsia="id-ID"/>
+        </w:rPr>
+        <w:t>semua</w:t>
+      </w:r>
+      <w:proofErr w:type="spellEnd"/>
+      <w:r>
+        <w:rPr>
+          <w:rFonts w:ascii="Times New Roman" w:eastAsia="Times New Roman" w:hAnsi="Times New Roman" w:cs="Times New Roman"/>
+          <w:sz w:val="24"/>
+          <w:szCs w:val="24"/>
+          <w:lang w:val="en-US" w:eastAsia="id-ID"/>
+        </w:rPr>
+        <w:t xml:space="preserve"> </w:t>
+      </w:r>
+      <w:proofErr w:type="spellStart"/>
+      <w:r>
+        <w:rPr>
+          <w:rFonts w:ascii="Times New Roman" w:eastAsia="Times New Roman" w:hAnsi="Times New Roman" w:cs="Times New Roman"/>
+          <w:sz w:val="24"/>
+          <w:szCs w:val="24"/>
+          <w:lang w:val="en-US" w:eastAsia="id-ID"/>
+        </w:rPr>
+        <w:t>kondisi</w:t>
+      </w:r>
+      <w:proofErr w:type="spellEnd"/>
+      <w:r>
+        <w:rPr>
+          <w:rFonts w:ascii="Times New Roman" w:eastAsia="Times New Roman" w:hAnsi="Times New Roman" w:cs="Times New Roman"/>
+          <w:sz w:val="24"/>
+          <w:szCs w:val="24"/>
+          <w:lang w:val="en-US" w:eastAsia="id-ID"/>
+        </w:rPr>
+        <w:t xml:space="preserve"> </w:t>
+      </w:r>
+      <w:proofErr w:type="spellStart"/>
+      <w:r>
+        <w:rPr>
+          <w:rFonts w:ascii="Times New Roman" w:eastAsia="Times New Roman" w:hAnsi="Times New Roman" w:cs="Times New Roman"/>
+          <w:sz w:val="24"/>
+          <w:szCs w:val="24"/>
+          <w:lang w:val="en-US" w:eastAsia="id-ID"/>
+        </w:rPr>
+        <w:t>dalam</w:t>
+      </w:r>
+      <w:proofErr w:type="spellEnd"/>
+      <w:r>
+        <w:rPr>
+          <w:rFonts w:ascii="Times New Roman" w:eastAsia="Times New Roman" w:hAnsi="Times New Roman" w:cs="Times New Roman"/>
+          <w:sz w:val="24"/>
+          <w:szCs w:val="24"/>
+          <w:lang w:val="en-US" w:eastAsia="id-ID"/>
+        </w:rPr>
+        <w:t xml:space="preserve"> program </w:t>
+      </w:r>
+      <w:proofErr w:type="spellStart"/>
+      <w:r>
+        <w:rPr>
+          <w:rFonts w:ascii="Times New Roman" w:eastAsia="Times New Roman" w:hAnsi="Times New Roman" w:cs="Times New Roman"/>
+          <w:sz w:val="24"/>
+          <w:szCs w:val="24"/>
+          <w:lang w:val="en-US" w:eastAsia="id-ID"/>
+        </w:rPr>
+        <w:t>terpenuhi</w:t>
+      </w:r>
+      <w:proofErr w:type="spellEnd"/>
+      <w:r>
+        <w:rPr>
+          <w:rFonts w:ascii="Times New Roman" w:eastAsia="Times New Roman" w:hAnsi="Times New Roman" w:cs="Times New Roman"/>
+          <w:sz w:val="24"/>
+          <w:szCs w:val="24"/>
+          <w:lang w:val="en-US" w:eastAsia="id-ID"/>
+        </w:rPr>
+        <w:t xml:space="preserve">, </w:t>
+      </w:r>
+      <w:proofErr w:type="spellStart"/>
+      <w:r>
+        <w:rPr>
+          <w:rFonts w:ascii="Times New Roman" w:eastAsia="Times New Roman" w:hAnsi="Times New Roman" w:cs="Times New Roman"/>
+          <w:sz w:val="24"/>
+          <w:szCs w:val="24"/>
+          <w:lang w:val="en-US" w:eastAsia="id-ID"/>
+        </w:rPr>
+        <w:t>maka</w:t>
+      </w:r>
+      <w:proofErr w:type="spellEnd"/>
+      <w:r>
+        <w:rPr>
+          <w:rFonts w:ascii="Times New Roman" w:eastAsia="Times New Roman" w:hAnsi="Times New Roman" w:cs="Times New Roman"/>
+          <w:sz w:val="24"/>
+          <w:szCs w:val="24"/>
+          <w:lang w:val="en-US" w:eastAsia="id-ID"/>
+        </w:rPr>
+        <w:t xml:space="preserve"> user </w:t>
+      </w:r>
+      <w:proofErr w:type="spellStart"/>
+      <w:r>
+        <w:rPr>
+          <w:rFonts w:ascii="Times New Roman" w:eastAsia="Times New Roman" w:hAnsi="Times New Roman" w:cs="Times New Roman"/>
+          <w:sz w:val="24"/>
+          <w:szCs w:val="24"/>
+          <w:lang w:val="en-US" w:eastAsia="id-ID"/>
+        </w:rPr>
+        <w:t>dapat</w:t>
+      </w:r>
+      <w:proofErr w:type="spellEnd"/>
+      <w:r>
+        <w:rPr>
+          <w:rFonts w:ascii="Times New Roman" w:eastAsia="Times New Roman" w:hAnsi="Times New Roman" w:cs="Times New Roman"/>
+          <w:sz w:val="24"/>
+          <w:szCs w:val="24"/>
+          <w:lang w:val="en-US" w:eastAsia="id-ID"/>
+        </w:rPr>
+        <w:t xml:space="preserve"> </w:t>
+      </w:r>
+      <w:proofErr w:type="spellStart"/>
+      <w:r>
+        <w:rPr>
+          <w:rFonts w:ascii="Times New Roman" w:eastAsia="Times New Roman" w:hAnsi="Times New Roman" w:cs="Times New Roman"/>
+          <w:sz w:val="24"/>
+          <w:szCs w:val="24"/>
+          <w:lang w:val="en-US" w:eastAsia="id-ID"/>
+        </w:rPr>
+        <w:t>memasukan</w:t>
+      </w:r>
+      <w:proofErr w:type="spellEnd"/>
+      <w:r>
+        <w:rPr>
+          <w:rFonts w:ascii="Times New Roman" w:eastAsia="Times New Roman" w:hAnsi="Times New Roman" w:cs="Times New Roman"/>
+          <w:sz w:val="24"/>
+          <w:szCs w:val="24"/>
+          <w:lang w:val="en-US" w:eastAsia="id-ID"/>
+        </w:rPr>
+        <w:t xml:space="preserve"> </w:t>
+      </w:r>
+      <w:proofErr w:type="spellStart"/>
+      <w:r>
+        <w:rPr>
+          <w:rFonts w:ascii="Times New Roman" w:eastAsia="Times New Roman" w:hAnsi="Times New Roman" w:cs="Times New Roman"/>
+          <w:sz w:val="24"/>
+          <w:szCs w:val="24"/>
+          <w:lang w:val="en-US" w:eastAsia="id-ID"/>
+        </w:rPr>
+        <w:t>nama</w:t>
+      </w:r>
+      <w:proofErr w:type="spellEnd"/>
+      <w:r>
+        <w:rPr>
+          <w:rFonts w:ascii="Times New Roman" w:eastAsia="Times New Roman" w:hAnsi="Times New Roman" w:cs="Times New Roman"/>
+          <w:sz w:val="24"/>
+          <w:szCs w:val="24"/>
+          <w:lang w:val="en-US" w:eastAsia="id-ID"/>
+        </w:rPr>
+        <w:t xml:space="preserve"> dan </w:t>
+      </w:r>
+      <w:proofErr w:type="spellStart"/>
+      <w:r>
+        <w:rPr>
+          <w:rFonts w:ascii="Times New Roman" w:eastAsia="Times New Roman" w:hAnsi="Times New Roman" w:cs="Times New Roman"/>
+          <w:sz w:val="24"/>
+          <w:szCs w:val="24"/>
+          <w:lang w:val="en-US" w:eastAsia="id-ID"/>
+        </w:rPr>
+        <w:t>akan</w:t>
+      </w:r>
+      <w:proofErr w:type="spellEnd"/>
+      <w:r>
+        <w:rPr>
+          <w:rFonts w:ascii="Times New Roman" w:eastAsia="Times New Roman" w:hAnsi="Times New Roman" w:cs="Times New Roman"/>
+          <w:sz w:val="24"/>
+          <w:szCs w:val="24"/>
+          <w:lang w:val="en-US" w:eastAsia="id-ID"/>
+        </w:rPr>
+        <w:t xml:space="preserve"> </w:t>
+      </w:r>
+      <w:proofErr w:type="spellStart"/>
+      <w:r>
+        <w:rPr>
+          <w:rFonts w:ascii="Times New Roman" w:eastAsia="Times New Roman" w:hAnsi="Times New Roman" w:cs="Times New Roman"/>
+          <w:sz w:val="24"/>
+          <w:szCs w:val="24"/>
+          <w:lang w:val="en-US" w:eastAsia="id-ID"/>
+        </w:rPr>
+        <w:t>tercatat</w:t>
+      </w:r>
+      <w:proofErr w:type="spellEnd"/>
+      <w:r>
+        <w:rPr>
+          <w:rFonts w:ascii="Times New Roman" w:eastAsia="Times New Roman" w:hAnsi="Times New Roman" w:cs="Times New Roman"/>
+          <w:sz w:val="24"/>
+          <w:szCs w:val="24"/>
+          <w:lang w:val="en-US" w:eastAsia="id-ID"/>
+        </w:rPr>
+        <w:t xml:space="preserve"> </w:t>
+      </w:r>
+      <w:proofErr w:type="spellStart"/>
+      <w:r>
+        <w:rPr>
+          <w:rFonts w:ascii="Times New Roman" w:eastAsia="Times New Roman" w:hAnsi="Times New Roman" w:cs="Times New Roman"/>
+          <w:sz w:val="24"/>
+          <w:szCs w:val="24"/>
+          <w:lang w:val="en-US" w:eastAsia="id-ID"/>
+        </w:rPr>
+        <w:t>sebagai</w:t>
+      </w:r>
+      <w:proofErr w:type="spellEnd"/>
+      <w:r>
+        <w:rPr>
+          <w:rFonts w:ascii="Times New Roman" w:eastAsia="Times New Roman" w:hAnsi="Times New Roman" w:cs="Times New Roman"/>
+          <w:sz w:val="24"/>
+          <w:szCs w:val="24"/>
+          <w:lang w:val="en-US" w:eastAsia="id-ID"/>
+        </w:rPr>
+        <w:t xml:space="preserve"> </w:t>
+      </w:r>
+      <w:proofErr w:type="spellStart"/>
+      <w:r>
+        <w:rPr>
+          <w:rFonts w:ascii="Times New Roman" w:eastAsia="Times New Roman" w:hAnsi="Times New Roman" w:cs="Times New Roman"/>
+          <w:sz w:val="24"/>
+          <w:szCs w:val="24"/>
+          <w:lang w:val="en-US" w:eastAsia="id-ID"/>
+        </w:rPr>
+        <w:t>presensi</w:t>
+      </w:r>
+      <w:proofErr w:type="spellEnd"/>
       <w:r>
         <w:rPr>
           <w:rFonts w:ascii="Times New Roman" w:eastAsia="Times New Roman" w:hAnsi="Times New Roman" w:cs="Times New Roman"/>
@@ -871,7 +2721,7 @@
           <w:color w:val="000000"/>
           <w:sz w:val="24"/>
           <w:szCs w:val="24"/>
-          <w:lang w:eastAsia="id-ID"/>
+          <w:lang w:val="en-US" w:eastAsia="id-ID"/>
         </w:rPr>
       </w:pPr>
       <w:r>
@@ -892,8 +2742,20 @@
           <w:szCs w:val="24"/>
           <w:lang w:val="en-US" w:eastAsia="id-ID"/>
         </w:rPr>
-        <w:t xml:space="preserve"> Unduh</w:t>
-      </w:r>
+        <w:t xml:space="preserve"> </w:t>
+      </w:r>
+      <w:proofErr w:type="spellStart"/>
+      <w:r>
+        <w:rPr>
+          <w:rFonts w:ascii="Times New Roman" w:eastAsia="Times New Roman" w:hAnsi="Times New Roman" w:cs="Times New Roman"/>
+          <w:color w:val="000000"/>
+          <w:sz w:val="24"/>
+          <w:szCs w:val="24"/>
+          <w:lang w:val="en-US" w:eastAsia="id-ID"/>
+        </w:rPr>
+        <w:t>Unduh</w:t>
+      </w:r>
+      <w:proofErr w:type="spellEnd"/>
       <w:r>
         <w:rPr>
           <w:rFonts w:ascii="Times New Roman" w:eastAsia="Times New Roman" w:hAnsi="Times New Roman" w:cs="Times New Roman"/>
@@ -908,12 +2770,29 @@
         <w:r>
           <w:rPr>
             <w:rStyle w:val="Hyperlink"/>
-            <w:rFonts w:ascii="Times New Roman" w:eastAsia="Times New Roman" w:hAnsi="Times New Roman" w:cs="Times New Roman"/>
+            <w:rFonts w:ascii="Times New Roman" w:hAnsi="Times New Roman" w:cs="Times New Roman"/>
             <w:sz w:val="24"/>
             <w:szCs w:val="24"/>
-            <w:lang w:eastAsia="id-ID"/>
           </w:rPr>
-          <w:t>https://github.com/gunadermawan/msib-capstone/releases/download/v1.0.0/peduliPresensi.apk</w:t>
+          <w:t>https://githu</w:t>
+        </w:r>
+        <w:r>
+          <w:rPr>
+            <w:rStyle w:val="Hyperlink"/>
+            <w:rFonts w:ascii="Times New Roman" w:hAnsi="Times New Roman" w:cs="Times New Roman"/>
+            <w:sz w:val="24"/>
+            <w:szCs w:val="24"/>
+          </w:rPr>
+          <w:t>b</w:t>
+        </w:r>
+        <w:r>
+          <w:rPr>
+            <w:rStyle w:val="Hyperlink"/>
+            <w:rFonts w:ascii="Times New Roman" w:hAnsi="Times New Roman" w:cs="Times New Roman"/>
+            <w:sz w:val="24"/>
+            <w:szCs w:val="24"/>
+          </w:rPr>
+          <w:t>.com/gunadermawan/msib-capstone/releases/download/v1.0.1/peduliPresensi_v1.0.1.apk</w:t>
         </w:r>
       </w:hyperlink>
     </w:p>
@@ -957,7 +2836,29 @@
           <w:szCs w:val="24"/>
           <w:lang w:val="en-US" w:eastAsia="id-ID"/>
         </w:rPr>
-        <w:t>Release version github:</w:t>
+        <w:t xml:space="preserve">Release version </w:t>
+      </w:r>
+      <w:proofErr w:type="spellStart"/>
+      <w:r>
+        <w:rPr>
+          <w:rFonts w:ascii="Times New Roman" w:eastAsia="Times New Roman" w:hAnsi="Times New Roman" w:cs="Times New Roman"/>
+          <w:color w:val="000000"/>
+          <w:sz w:val="24"/>
+          <w:szCs w:val="24"/>
+          <w:lang w:val="en-US" w:eastAsia="id-ID"/>
+        </w:rPr>
+        <w:t>github</w:t>
+      </w:r>
+      <w:proofErr w:type="spellEnd"/>
+      <w:r>
+        <w:rPr>
+          <w:rFonts w:ascii="Times New Roman" w:eastAsia="Times New Roman" w:hAnsi="Times New Roman" w:cs="Times New Roman"/>
+          <w:color w:val="000000"/>
+          <w:sz w:val="24"/>
+          <w:szCs w:val="24"/>
+          <w:lang w:val="en-US" w:eastAsia="id-ID"/>
+        </w:rPr>
+        <w:t>:</w:t>
       </w:r>
       <w:r>
         <w:rPr>
@@ -975,19 +2876,27 @@
             <w:sz w:val="24"/>
             <w:szCs w:val="24"/>
           </w:rPr>
-          <w:t>Release Peduli Presensi v1.0.0 · gunadermawan/msib-capstone (github.com)</w:t>
+          <w:t>Release Peduli Presensi v1.0.1 · gun</w:t>
+        </w:r>
+        <w:r>
+          <w:rPr>
+            <w:rStyle w:val="Hyperlink"/>
+            <w:rFonts w:ascii="Times New Roman" w:hAnsi="Times New Roman" w:cs="Times New Roman"/>
+            <w:sz w:val="24"/>
+            <w:szCs w:val="24"/>
+          </w:rPr>
+          <w:t>a</w:t>
+        </w:r>
+        <w:r>
+          <w:rPr>
+            <w:rStyle w:val="Hyperlink"/>
+            <w:rFonts w:ascii="Times New Roman" w:hAnsi="Times New Roman" w:cs="Times New Roman"/>
+            <w:sz w:val="24"/>
+            <w:szCs w:val="24"/>
+          </w:rPr>
+          <w:t>dermawan/msib-capstone (github.com)</w:t>
         </w:r>
       </w:hyperlink>
-      <w:r>
-        <w:rPr>
-          <w:rStyle w:val="Hyperlink"/>
-          <w:rFonts w:ascii="Times New Roman" w:hAnsi="Times New Roman" w:cs="Times New Roman"/>
-          <w:sz w:val="24"/>
-          <w:szCs w:val="24"/>
-          <w:lang w:val="en-US"/>
-        </w:rPr>
-        <w:t xml:space="preserve"> </w:t>
-      </w:r>
     </w:p>
     <w:p>
       <w:pPr>
@@ -1068,7 +2977,55 @@
           <w:szCs w:val="24"/>
           <w:lang w:val="en-US"/>
         </w:rPr>
-        <w:t xml:space="preserve">[3]. Google Play Store (progress sedang ditinjau): </w:t>
+        <w:t xml:space="preserve">[3]. Google Play Store (progress </w:t>
+      </w:r>
+      <w:proofErr w:type="spellStart"/>
+      <w:r>
+        <w:rPr>
+          <w:rStyle w:val="Hyperlink"/>
+          <w:rFonts w:ascii="Times New Roman" w:hAnsi="Times New Roman" w:cs="Times New Roman"/>
+          <w:color w:val="auto"/>
+          <w:sz w:val="24"/>
+          <w:szCs w:val="24"/>
+          <w:lang w:val="en-US"/>
+        </w:rPr>
+        <w:t>sedang</w:t>
+      </w:r>
+      <w:proofErr w:type="spellEnd"/>
+      <w:r>
+        <w:rPr>
+          <w:rStyle w:val="Hyperlink"/>
+          <w:rFonts w:ascii="Times New Roman" w:hAnsi="Times New Roman" w:cs="Times New Roman"/>
+          <w:color w:val="auto"/>
+          <w:sz w:val="24"/>
+          <w:szCs w:val="24"/>
+          <w:lang w:val="en-US"/>
+        </w:rPr>
+        <w:t xml:space="preserve"> </w:t>
+      </w:r>
+      <w:proofErr w:type="spellStart"/>
+      <w:r>
+        <w:rPr>
+          <w:rStyle w:val="Hyperlink"/>
+          <w:rFonts w:ascii="Times New Roman" w:hAnsi="Times New Roman" w:cs="Times New Roman"/>
+          <w:color w:val="auto"/>
+          <w:sz w:val="24"/>
+          <w:szCs w:val="24"/>
+          <w:lang w:val="en-US"/>
+        </w:rPr>
+        <w:t>ditinjau</w:t>
+      </w:r>
+      <w:proofErr w:type="spellEnd"/>
+      <w:r>
+        <w:rPr>
+          <w:rStyle w:val="Hyperlink"/>
+          <w:rFonts w:ascii="Times New Roman" w:hAnsi="Times New Roman" w:cs="Times New Roman"/>
+          <w:color w:val="auto"/>
+          <w:sz w:val="24"/>
+          <w:szCs w:val="24"/>
+          <w:lang w:val="en-US"/>
+        </w:rPr>
+        <w:t xml:space="preserve">): </w:t>
       </w:r>
       <w:hyperlink r:id="rId13" w:history="1">
         <w:r>
@@ -1079,7 +3036,27 @@
             <w:szCs w:val="24"/>
             <w:lang w:val="en-US"/>
           </w:rPr>
-          <w:t>https://play.google.com/store/apps/details?id=com.capstone.attendance</w:t>
+          <w:t>https://play.google.com/store/apps/details?id=com.capst</w:t>
+        </w:r>
+        <w:r>
+          <w:rPr>
+            <w:rStyle w:val="Hyperlink"/>
+            <w:rFonts w:ascii="Times New Roman" w:hAnsi="Times New Roman" w:cs="Times New Roman"/>
+            <w:sz w:val="24"/>
+            <w:szCs w:val="24"/>
+            <w:lang w:val="en-US"/>
+          </w:rPr>
+          <w:t>o</w:t>
+        </w:r>
+        <w:r>
+          <w:rPr>
+            <w:rStyle w:val="Hyperlink"/>
+            <w:rFonts w:ascii="Times New Roman" w:hAnsi="Times New Roman" w:cs="Times New Roman"/>
+            <w:sz w:val="24"/>
+            <w:szCs w:val="24"/>
+            <w:lang w:val="en-US"/>
+          </w:rPr>
+          <w:t>ne.attendance</w:t>
         </w:r>
       </w:hyperlink>
     </w:p>
@@ -1130,7 +3107,25 @@
             <w:sz w:val="24"/>
             <w:szCs w:val="24"/>
           </w:rPr>
-          <w:t>gunadermawan/msib-capstone: pembuatan capstone untuk menyelesaikan studi independen di dicoding (github.com)</w:t>
+          <w:t>gunadermawan/ms</w:t>
+        </w:r>
+        <w:r>
+          <w:rPr>
+            <w:rStyle w:val="Hyperlink"/>
+            <w:rFonts w:ascii="Times New Roman" w:hAnsi="Times New Roman" w:cs="Times New Roman"/>
+            <w:sz w:val="24"/>
+            <w:szCs w:val="24"/>
+          </w:rPr>
+          <w:t>i</w:t>
+        </w:r>
+        <w:r>
+          <w:rPr>
+            <w:rStyle w:val="Hyperlink"/>
+            <w:rFonts w:ascii="Times New Roman" w:hAnsi="Times New Roman" w:cs="Times New Roman"/>
+            <w:sz w:val="24"/>
+            <w:szCs w:val="24"/>
+          </w:rPr>
+          <w:t>b-capstone: pembuatan capstone untuk menyelesaikan studi independen di dicoding (github.com)</w:t>
         </w:r>
       </w:hyperlink>
     </w:p>
@@ -1182,7 +3177,27 @@
             <w:szCs w:val="24"/>
             <w:lang w:eastAsia="id-ID"/>
           </w:rPr>
-          <w:t>https://drive.google.com/file/d/1Lwv68JcyfCdqMCNssHCjqUk-Y_B0W-F8/view?usp=sharing</w:t>
+          <w:t>https://drive.google.com/file/d/1Lwv68J</w:t>
+        </w:r>
+        <w:r>
+          <w:rPr>
+            <w:rStyle w:val="Hyperlink"/>
+            <w:rFonts w:ascii="Times New Roman" w:eastAsia="Times New Roman" w:hAnsi="Times New Roman" w:cs="Times New Roman"/>
+            <w:sz w:val="24"/>
+            <w:szCs w:val="24"/>
+            <w:lang w:eastAsia="id-ID"/>
+          </w:rPr>
+          <w:t>c</w:t>
+        </w:r>
+        <w:r>
+          <w:rPr>
+            <w:rStyle w:val="Hyperlink"/>
+            <w:rFonts w:ascii="Times New Roman" w:eastAsia="Times New Roman" w:hAnsi="Times New Roman" w:cs="Times New Roman"/>
+            <w:sz w:val="24"/>
+            <w:szCs w:val="24"/>
+            <w:lang w:eastAsia="id-ID"/>
+          </w:rPr>
+          <w:t>yfCdqMCNssHCjqUk-Y_B0W-F8/view?usp=sharing</w:t>
         </w:r>
       </w:hyperlink>
     </w:p>
@@ -1240,7 +3255,25 @@
             <w:sz w:val="24"/>
             <w:szCs w:val="24"/>
           </w:rPr>
-          <w:t>msib-capstone/ppt_csd40.pptx at main · gunadermawan/msib-capstone (github.com)</w:t>
+          <w:t>msib-capstone/ppt_csd40.pptx at main · g</w:t>
+        </w:r>
+        <w:r>
+          <w:rPr>
+            <w:rStyle w:val="Hyperlink"/>
+            <w:rFonts w:ascii="Times New Roman" w:hAnsi="Times New Roman" w:cs="Times New Roman"/>
+            <w:sz w:val="24"/>
+            <w:szCs w:val="24"/>
+          </w:rPr>
+          <w:t>u</w:t>
+        </w:r>
+        <w:r>
+          <w:rPr>
+            <w:rStyle w:val="Hyperlink"/>
+            <w:rFonts w:ascii="Times New Roman" w:hAnsi="Times New Roman" w:cs="Times New Roman"/>
+            <w:sz w:val="24"/>
+            <w:szCs w:val="24"/>
+          </w:rPr>
+          <w:t>nadermawan/msib-capstone (github.com)</w:t>
         </w:r>
       </w:hyperlink>
     </w:p>
@@ -1528,7 +3561,51 @@
           <w:szCs w:val="24"/>
           <w:lang w:val="en-US" w:eastAsia="id-ID"/>
         </w:rPr>
-        <w:t>Logo kabupaten Tegal (</w:t>
+        <w:t xml:space="preserve">Logo </w:t>
+      </w:r>
+      <w:proofErr w:type="spellStart"/>
+      <w:r>
+        <w:rPr>
+          <w:rFonts w:ascii="Times New Roman" w:eastAsia="Times New Roman" w:hAnsi="Times New Roman" w:cs="Times New Roman"/>
+          <w:color w:val="000000"/>
+          <w:sz w:val="24"/>
+          <w:szCs w:val="24"/>
+          <w:lang w:val="en-US" w:eastAsia="id-ID"/>
+        </w:rPr>
+        <w:t>kabupaten</w:t>
+      </w:r>
+      <w:proofErr w:type="spellEnd"/>
+      <w:r>
+        <w:rPr>
+          <w:rFonts w:ascii="Times New Roman" w:eastAsia="Times New Roman" w:hAnsi="Times New Roman" w:cs="Times New Roman"/>
+          <w:color w:val="000000"/>
+          <w:sz w:val="24"/>
+          <w:szCs w:val="24"/>
+          <w:lang w:val="en-US" w:eastAsia="id-ID"/>
+        </w:rPr>
+        <w:t xml:space="preserve"> </w:t>
+      </w:r>
+      <w:proofErr w:type="spellStart"/>
+      <w:r>
+        <w:rPr>
+          <w:rFonts w:ascii="Times New Roman" w:eastAsia="Times New Roman" w:hAnsi="Times New Roman" w:cs="Times New Roman"/>
+          <w:color w:val="000000"/>
+          <w:sz w:val="24"/>
+          <w:szCs w:val="24"/>
+          <w:lang w:val="en-US" w:eastAsia="id-ID"/>
+        </w:rPr>
+        <w:t>Tegal</w:t>
+      </w:r>
+      <w:proofErr w:type="spellEnd"/>
+      <w:r>
+        <w:rPr>
+          <w:rFonts w:ascii="Times New Roman" w:eastAsia="Times New Roman" w:hAnsi="Times New Roman" w:cs="Times New Roman"/>
+          <w:color w:val="000000"/>
+          <w:sz w:val="24"/>
+          <w:szCs w:val="24"/>
+          <w:lang w:val="en-US" w:eastAsia="id-ID"/>
+        </w:rPr>
+        <w:t xml:space="preserve"> (</w:t>
       </w:r>
       <w:hyperlink r:id="rId17" w:history="1">
         <w:r>
@@ -1559,7 +3636,227 @@
           <w:szCs w:val="24"/>
           <w:lang w:val="en-US" w:eastAsia="id-ID"/>
         </w:rPr>
-        <w:t xml:space="preserve"> (kami telah mendaptkan izin dari sekretariat kantor untuk mencantumkanya didalam aplikasi kami)</w:t>
+        <w:t xml:space="preserve"> (kami </w:t>
+      </w:r>
+      <w:proofErr w:type="spellStart"/>
+      <w:r>
+        <w:rPr>
+          <w:rFonts w:ascii="Times New Roman" w:eastAsia="Times New Roman" w:hAnsi="Times New Roman" w:cs="Times New Roman"/>
+          <w:color w:val="000000"/>
+          <w:sz w:val="24"/>
+          <w:szCs w:val="24"/>
+          <w:lang w:val="en-US" w:eastAsia="id-ID"/>
+        </w:rPr>
+        <w:t>telah</w:t>
+      </w:r>
+      <w:proofErr w:type="spellEnd"/>
+      <w:r>
+        <w:rPr>
+          <w:rFonts w:ascii="Times New Roman" w:eastAsia="Times New Roman" w:hAnsi="Times New Roman" w:cs="Times New Roman"/>
+          <w:color w:val="000000"/>
+          <w:sz w:val="24"/>
+          <w:szCs w:val="24"/>
+          <w:lang w:val="en-US" w:eastAsia="id-ID"/>
+        </w:rPr>
+        <w:t xml:space="preserve"> </w:t>
+      </w:r>
+      <w:proofErr w:type="spellStart"/>
+      <w:r>
+        <w:rPr>
+          <w:rFonts w:ascii="Times New Roman" w:eastAsia="Times New Roman" w:hAnsi="Times New Roman" w:cs="Times New Roman"/>
+          <w:color w:val="000000"/>
+          <w:sz w:val="24"/>
+          <w:szCs w:val="24"/>
+          <w:lang w:val="en-US" w:eastAsia="id-ID"/>
+        </w:rPr>
+        <w:t>mendaptkan</w:t>
+      </w:r>
+      <w:proofErr w:type="spellEnd"/>
+      <w:r>
+        <w:rPr>
+          <w:rFonts w:ascii="Times New Roman" w:eastAsia="Times New Roman" w:hAnsi="Times New Roman" w:cs="Times New Roman"/>
+          <w:color w:val="000000"/>
+          <w:sz w:val="24"/>
+          <w:szCs w:val="24"/>
+          <w:lang w:val="en-US" w:eastAsia="id-ID"/>
+        </w:rPr>
+        <w:t xml:space="preserve"> </w:t>
+      </w:r>
+      <w:proofErr w:type="spellStart"/>
+      <w:r>
+        <w:rPr>
+          <w:rFonts w:ascii="Times New Roman" w:eastAsia="Times New Roman" w:hAnsi="Times New Roman" w:cs="Times New Roman"/>
+          <w:color w:val="000000"/>
+          <w:sz w:val="24"/>
+          <w:szCs w:val="24"/>
+          <w:lang w:val="en-US" w:eastAsia="id-ID"/>
+        </w:rPr>
+        <w:t>izin</w:t>
+      </w:r>
+      <w:proofErr w:type="spellEnd"/>
+      <w:r>
+        <w:rPr>
+          <w:rFonts w:ascii="Times New Roman" w:eastAsia="Times New Roman" w:hAnsi="Times New Roman" w:cs="Times New Roman"/>
+          <w:color w:val="000000"/>
+          <w:sz w:val="24"/>
+          <w:szCs w:val="24"/>
+          <w:lang w:val="en-US" w:eastAsia="id-ID"/>
+        </w:rPr>
+        <w:t xml:space="preserve"> </w:t>
+      </w:r>
+      <w:proofErr w:type="spellStart"/>
+      <w:r>
+        <w:rPr>
+          <w:rFonts w:ascii="Times New Roman" w:eastAsia="Times New Roman" w:hAnsi="Times New Roman" w:cs="Times New Roman"/>
+          <w:color w:val="000000"/>
+          <w:sz w:val="24"/>
+          <w:szCs w:val="24"/>
+          <w:lang w:val="en-US" w:eastAsia="id-ID"/>
+        </w:rPr>
+        <w:t>dari</w:t>
+      </w:r>
+      <w:proofErr w:type="spellEnd"/>
+      <w:r>
+        <w:rPr>
+          <w:rFonts w:ascii="Times New Roman" w:eastAsia="Times New Roman" w:hAnsi="Times New Roman" w:cs="Times New Roman"/>
+          <w:color w:val="000000"/>
+          <w:sz w:val="24"/>
+          <w:szCs w:val="24"/>
+          <w:lang w:val="en-US" w:eastAsia="id-ID"/>
+        </w:rPr>
+        <w:t xml:space="preserve"> </w:t>
+      </w:r>
+      <w:proofErr w:type="spellStart"/>
+      <w:r>
+        <w:rPr>
+          <w:rFonts w:ascii="Times New Roman" w:eastAsia="Times New Roman" w:hAnsi="Times New Roman" w:cs="Times New Roman"/>
+          <w:color w:val="000000"/>
+          <w:sz w:val="24"/>
+          <w:szCs w:val="24"/>
+          <w:lang w:val="en-US" w:eastAsia="id-ID"/>
+        </w:rPr>
+        <w:t>sekretariat</w:t>
+      </w:r>
+      <w:proofErr w:type="spellEnd"/>
+      <w:r>
+        <w:rPr>
+          <w:rFonts w:ascii="Times New Roman" w:eastAsia="Times New Roman" w:hAnsi="Times New Roman" w:cs="Times New Roman"/>
+          <w:color w:val="000000"/>
+          <w:sz w:val="24"/>
+          <w:szCs w:val="24"/>
+          <w:lang w:val="en-US" w:eastAsia="id-ID"/>
+        </w:rPr>
+        <w:t xml:space="preserve"> </w:t>
+      </w:r>
+      <w:proofErr w:type="spellStart"/>
+      <w:r>
+        <w:rPr>
+          <w:rFonts w:ascii="Times New Roman" w:eastAsia="Times New Roman" w:hAnsi="Times New Roman" w:cs="Times New Roman"/>
+          <w:color w:val="000000"/>
+          <w:sz w:val="24"/>
+          <w:szCs w:val="24"/>
+          <w:lang w:val="en-US" w:eastAsia="id-ID"/>
+        </w:rPr>
+        <w:t>kantor</w:t>
+      </w:r>
+      <w:proofErr w:type="spellEnd"/>
+      <w:r>
+        <w:rPr>
+          <w:rFonts w:ascii="Times New Roman" w:eastAsia="Times New Roman" w:hAnsi="Times New Roman" w:cs="Times New Roman"/>
+          <w:color w:val="000000"/>
+          <w:sz w:val="24"/>
+          <w:szCs w:val="24"/>
+          <w:lang w:val="en-US" w:eastAsia="id-ID"/>
+        </w:rPr>
+        <w:t xml:space="preserve"> </w:t>
+      </w:r>
+      <w:proofErr w:type="spellStart"/>
+      <w:r>
+        <w:rPr>
+          <w:rFonts w:ascii="Times New Roman" w:eastAsia="Times New Roman" w:hAnsi="Times New Roman" w:cs="Times New Roman"/>
+          <w:color w:val="000000"/>
+          <w:sz w:val="24"/>
+          <w:szCs w:val="24"/>
+          <w:lang w:val="en-US" w:eastAsia="id-ID"/>
+        </w:rPr>
+        <w:t>untuk</w:t>
+      </w:r>
+      <w:proofErr w:type="spellEnd"/>
+      <w:r>
+        <w:rPr>
+          <w:rFonts w:ascii="Times New Roman" w:eastAsia="Times New Roman" w:hAnsi="Times New Roman" w:cs="Times New Roman"/>
+          <w:color w:val="000000"/>
+          <w:sz w:val="24"/>
+          <w:szCs w:val="24"/>
+          <w:lang w:val="en-US" w:eastAsia="id-ID"/>
+        </w:rPr>
+        <w:t xml:space="preserve"> </w:t>
+      </w:r>
+      <w:proofErr w:type="spellStart"/>
+      <w:r>
+        <w:rPr>
+          <w:rFonts w:ascii="Times New Roman" w:eastAsia="Times New Roman" w:hAnsi="Times New Roman" w:cs="Times New Roman"/>
+          <w:color w:val="000000"/>
+          <w:sz w:val="24"/>
+          <w:szCs w:val="24"/>
+          <w:lang w:val="en-US" w:eastAsia="id-ID"/>
+        </w:rPr>
+        <w:t>mencantumkanya</w:t>
+      </w:r>
+      <w:proofErr w:type="spellEnd"/>
+      <w:r>
+        <w:rPr>
+          <w:rFonts w:ascii="Times New Roman" w:eastAsia="Times New Roman" w:hAnsi="Times New Roman" w:cs="Times New Roman"/>
+          <w:color w:val="000000"/>
+          <w:sz w:val="24"/>
+          <w:szCs w:val="24"/>
+          <w:lang w:val="en-US" w:eastAsia="id-ID"/>
+        </w:rPr>
+        <w:t xml:space="preserve"> </w:t>
+      </w:r>
+      <w:proofErr w:type="spellStart"/>
+      <w:r>
+        <w:rPr>
+          <w:rFonts w:ascii="Times New Roman" w:eastAsia="Times New Roman" w:hAnsi="Times New Roman" w:cs="Times New Roman"/>
+          <w:color w:val="000000"/>
+          <w:sz w:val="24"/>
+          <w:szCs w:val="24"/>
+          <w:lang w:val="en-US" w:eastAsia="id-ID"/>
+        </w:rPr>
+        <w:t>didalam</w:t>
+      </w:r>
+      <w:proofErr w:type="spellEnd"/>
+      <w:r>
+        <w:rPr>
+          <w:rFonts w:ascii="Times New Roman" w:eastAsia="Times New Roman" w:hAnsi="Times New Roman" w:cs="Times New Roman"/>
+          <w:color w:val="000000"/>
+          <w:sz w:val="24"/>
+          <w:szCs w:val="24"/>
+          <w:lang w:val="en-US" w:eastAsia="id-ID"/>
+        </w:rPr>
+        <w:t xml:space="preserve"> </w:t>
+      </w:r>
+      <w:proofErr w:type="spellStart"/>
+      <w:r>
+        <w:rPr>
+          <w:rFonts w:ascii="Times New Roman" w:eastAsia="Times New Roman" w:hAnsi="Times New Roman" w:cs="Times New Roman"/>
+          <w:color w:val="000000"/>
+          <w:sz w:val="24"/>
+          <w:szCs w:val="24"/>
+          <w:lang w:val="en-US" w:eastAsia="id-ID"/>
+        </w:rPr>
+        <w:t>aplikasi</w:t>
+      </w:r>
+      <w:proofErr w:type="spellEnd"/>
+      <w:r>
+        <w:rPr>
+          <w:rFonts w:ascii="Times New Roman" w:eastAsia="Times New Roman" w:hAnsi="Times New Roman" w:cs="Times New Roman"/>
+          <w:color w:val="000000"/>
+          <w:sz w:val="24"/>
+          <w:szCs w:val="24"/>
+          <w:lang w:val="en-US" w:eastAsia="id-ID"/>
+        </w:rPr>
+        <w:t xml:space="preserve"> kami)</w:t>
       </w:r>
     </w:p>
     <w:p>
@@ -1901,7 +4198,27 @@
             <w:sz w:val="24"/>
             <w:szCs w:val="24"/>
           </w:rPr>
-          <w:t>Memulai Firebase Authentication di Android  |  Firebase Documentation (google.com)</w:t>
+          <w:t xml:space="preserve">Memulai Firebase Authentication di </w:t>
+        </w:r>
+        <w:proofErr w:type="gramStart"/>
+        <w:r>
+          <w:rPr>
+            <w:rStyle w:val="Hyperlink"/>
+            <w:rFonts w:ascii="Times New Roman" w:hAnsi="Times New Roman" w:cs="Times New Roman"/>
+            <w:sz w:val="24"/>
+            <w:szCs w:val="24"/>
+          </w:rPr>
+          <w:t>Android  |</w:t>
+        </w:r>
+        <w:proofErr w:type="gramEnd"/>
+        <w:r>
+          <w:rPr>
+            <w:rStyle w:val="Hyperlink"/>
+            <w:rFonts w:ascii="Times New Roman" w:hAnsi="Times New Roman" w:cs="Times New Roman"/>
+            <w:sz w:val="24"/>
+            <w:szCs w:val="24"/>
+          </w:rPr>
+          <w:t>  Firebase Documentation (google.com)</w:t>
         </w:r>
       </w:hyperlink>
     </w:p>
@@ -1960,7 +4277,25 @@
             <w:sz w:val="24"/>
             <w:szCs w:val="24"/>
           </w:rPr>
-          <w:t>https://drive.google.com/file/d/18QVa4kFdp7dIeTGyafdg8LP6GsDoC9o_/view?usp=sharing</w:t>
+          <w:t>https://drive.google.co</w:t>
+        </w:r>
+        <w:r>
+          <w:rPr>
+            <w:rStyle w:val="Hyperlink"/>
+            <w:rFonts w:ascii="Times New Roman" w:hAnsi="Times New Roman" w:cs="Times New Roman"/>
+            <w:sz w:val="24"/>
+            <w:szCs w:val="24"/>
+          </w:rPr>
+          <w:t>m</w:t>
+        </w:r>
+        <w:r>
+          <w:rPr>
+            <w:rStyle w:val="Hyperlink"/>
+            <w:rFonts w:ascii="Times New Roman" w:hAnsi="Times New Roman" w:cs="Times New Roman"/>
+            <w:sz w:val="24"/>
+            <w:szCs w:val="24"/>
+          </w:rPr>
+          <w:t>/file/d/18QVa4kFdp7dIeTGyafdg8LP6GsDoC9o_/view?usp=sharing</w:t>
         </w:r>
       </w:hyperlink>
     </w:p>

</xml_diff>

<commit_message>
add documentation of application
</commit_message>
<xml_diff>
--- a/dokumen/ProjectBriefCSD-040.docx
+++ b/dokumen/ProjectBriefCSD-040.docx
@@ -3294,6 +3294,17 @@
           <w:lang w:val="en-US" w:eastAsia="id-ID"/>
         </w:rPr>
       </w:pPr>
+      <w:hyperlink r:id="rId17" w:history="1">
+        <w:r>
+          <w:rPr>
+            <w:rStyle w:val="Hyperlink"/>
+            <w:rFonts w:ascii="Times New Roman" w:hAnsi="Times New Roman" w:cs="Times New Roman"/>
+            <w:sz w:val="24"/>
+            <w:szCs w:val="24"/>
+          </w:rPr>
+          <w:t>msib-capstone/Panduan Penggunaan Aplikasi.pdf at main · gunadermawan/msib-capstone (github.com)</w:t>
+        </w:r>
+      </w:hyperlink>
     </w:p>
     <w:p>
       <w:pPr>
@@ -3625,7 +3636,7 @@
         </w:rPr>
         <w:t xml:space="preserve"> (</w:t>
       </w:r>
-      <w:hyperlink r:id="rId17" w:history="1">
+      <w:hyperlink r:id="rId18" w:history="1">
         <w:r>
           <w:rPr>
             <w:rStyle w:val="Hyperlink"/>
@@ -3906,7 +3917,7 @@
         </w:rPr>
         <w:t>Icon email refresh (</w:t>
       </w:r>
-      <w:hyperlink r:id="rId18" w:history="1">
+      <w:hyperlink r:id="rId19" w:history="1">
         <w:r>
           <w:rPr>
             <w:rStyle w:val="Hyperlink"/>
@@ -3948,7 +3959,7 @@
         </w:rPr>
         <w:t>Icon weather (</w:t>
       </w:r>
-      <w:hyperlink r:id="rId19" w:history="1">
+      <w:hyperlink r:id="rId20" w:history="1">
         <w:r>
           <w:rPr>
             <w:rStyle w:val="Hyperlink"/>
@@ -4186,7 +4197,7 @@
         </w:rPr>
         <w:t xml:space="preserve"> </w:t>
       </w:r>
-      <w:hyperlink r:id="rId20" w:history="1">
+      <w:hyperlink r:id="rId21" w:history="1">
         <w:r>
           <w:rPr>
             <w:rStyle w:val="Hyperlink"/>
@@ -4217,7 +4228,7 @@
         </w:rPr>
         <w:t xml:space="preserve">[2] </w:t>
       </w:r>
-      <w:hyperlink r:id="rId21" w:history="1">
+      <w:hyperlink r:id="rId22" w:history="1">
         <w:r>
           <w:rPr>
             <w:rStyle w:val="Hyperlink"/>
@@ -4249,7 +4260,7 @@
         </w:rPr>
         <w:t xml:space="preserve">[3] </w:t>
       </w:r>
-      <w:hyperlink r:id="rId22" w:history="1">
+      <w:hyperlink r:id="rId23" w:history="1">
         <w:r>
           <w:rPr>
             <w:rStyle w:val="Hyperlink"/>
@@ -4328,7 +4339,7 @@
           <w:szCs w:val="24"/>
         </w:rPr>
       </w:pPr>
-      <w:hyperlink r:id="rId23" w:history="1">
+      <w:hyperlink r:id="rId24" w:history="1">
         <w:r>
           <w:rPr>
             <w:rStyle w:val="Hyperlink"/>

</xml_diff>